<commit_message>
updated the pride chapters
</commit_message>
<xml_diff>
--- a/wiki/tutorial/3 - Data Sharing/3.0 - Introduction/3.0_introduction.docx
+++ b/wiki/tutorial/3 - Data Sharing/3.0 - Introduction/3.0_introduction.docx
@@ -1,6 +1,6 @@
 
 <file path=word/document.xml><?xml version="1.0" encoding="utf-8"?>
-<w:document xmlns:ve="http://schemas.openxmlformats.org/markup-compatibility/2006" xmlns:o="urn:schemas-microsoft-com:office:office" xmlns:r="http://schemas.openxmlformats.org/officeDocument/2006/relationships" xmlns:m="http://schemas.openxmlformats.org/officeDocument/2006/math" xmlns:v="urn:schemas-microsoft-com:vml" xmlns:wp="http://schemas.openxmlformats.org/drawingml/2006/wordprocessingDrawing" xmlns:w10="urn:schemas-microsoft-com:office:word" xmlns:w="http://schemas.openxmlformats.org/wordprocessingml/2006/main" xmlns:wne="http://schemas.microsoft.com/office/word/2006/wordml">
+<w:document xmlns:wpc="http://schemas.microsoft.com/office/word/2010/wordprocessingCanvas" xmlns:mc="http://schemas.openxmlformats.org/markup-compatibility/2006" xmlns:o="urn:schemas-microsoft-com:office:office" xmlns:r="http://schemas.openxmlformats.org/officeDocument/2006/relationships" xmlns:m="http://schemas.openxmlformats.org/officeDocument/2006/math" xmlns:v="urn:schemas-microsoft-com:vml" xmlns:wp14="http://schemas.microsoft.com/office/word/2010/wordprocessingDrawing" xmlns:wp="http://schemas.openxmlformats.org/drawingml/2006/wordprocessingDrawing" xmlns:w10="urn:schemas-microsoft-com:office:word" xmlns:w="http://schemas.openxmlformats.org/wordprocessingml/2006/main" xmlns:w14="http://schemas.microsoft.com/office/word/2010/wordml" xmlns:wpg="http://schemas.microsoft.com/office/word/2010/wordprocessingGroup" xmlns:wpi="http://schemas.microsoft.com/office/word/2010/wordprocessingInk" xmlns:wne="http://schemas.microsoft.com/office/word/2006/wordml" xmlns:wps="http://schemas.microsoft.com/office/word/2010/wordprocessingShape" mc:Ignorable="w14 wp14">
   <w:body>
     <w:p>
       <w:pPr>
@@ -101,7 +101,19 @@
         <w:rPr>
           <w:lang w:val="en-GB"/>
         </w:rPr>
-        <w:t xml:space="preserve"> the exchange of data. Moreover, making the data public is now required by most journals prior to publication. </w:t>
+        <w:t xml:space="preserve"> the exchange of data. </w:t>
+      </w:r>
+      <w:r>
+        <w:rPr>
+          <w:lang w:val="en-GB"/>
+        </w:rPr>
+        <w:t>Note that</w:t>
+      </w:r>
+      <w:r>
+        <w:rPr>
+          <w:lang w:val="en-GB"/>
+        </w:rPr>
+        <w:t xml:space="preserve"> making the data public is now required by most journals prior to publication. </w:t>
       </w:r>
     </w:p>
     <w:p>
@@ -156,7 +168,7 @@
               <v:fill o:detectmouseclick="t"/>
               <v:path o:connecttype="none"/>
             </v:shape>
-            <v:oval id="Ellipse 6" o:spid="_x0000_s1028" style="position:absolute;left:4867;top:7486;width:2254;height:1141;visibility:visible;v-text-anchor:middle" o:gfxdata="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" fillcolor="#dfa7a6 [1621]" strokecolor="#bc4542 [3045]">
+            <v:oval id="Ellipse 6" o:spid="_x0000_s1028" style="position:absolute;left:5032;top:7683;width:2254;height:1141;visibility:visible;v-text-anchor:middle" o:gfxdata="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" fillcolor="#dfa7a6 [1621]" strokecolor="#bc4542 [3045]">
               <v:fill color2="#f5e4e4 [501]" rotate="t" angle="180" colors="0 #ffa2a1;22938f #ffbebd;1 #ffe5e5" focus="100%" type="gradient"/>
               <v:shadow on="t" color="black" opacity="24903f" origin=",.5" offset="0,.55556mm"/>
               <v:textbox style="mso-next-textbox:#Ellipse 6">
@@ -201,7 +213,7 @@
               <v:stroke joinstyle="miter"/>
               <v:path o:extrusionok="f" o:connecttype="custom" o:connectlocs="10800,0;0,10800;10800,19890;21600,10800" textboxrect="0,3675,18595,18022"/>
             </v:shapetype>
-            <v:shape id="Flussdiagramm: Mehrere Dokumente 14" o:spid="_x0000_s1029" type="#_x0000_t115" style="position:absolute;left:5243;top:4517;width:1685;height:1373;visibility:visible;v-text-anchor:middle" o:gfxdata="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" fillcolor="#bfb1d0 [1623]" strokecolor="#795d9b [3047]">
+            <v:shape id="Flussdiagramm: Mehrere Dokumente 14" o:spid="_x0000_s1029" type="#_x0000_t115" style="position:absolute;left:5408;top:4714;width:1685;height:1373;visibility:visible;v-text-anchor:middle" o:gfxdata="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" fillcolor="#bfb1d0 [1623]" strokecolor="#795d9b [3047]">
               <v:fill color2="#ece7f1 [503]" rotate="t" angle="180" colors="0 #c9b5e8;22938f #d9cbee;1 #f0eaf9" focus="100%" type="gradient"/>
               <v:shadow on="t" color="black" opacity="24903f" origin=",.5" offset="0,.55556mm"/>
               <v:textbox style="mso-next-textbox:#Flussdiagramm: Mehrere Dokumente 14">
@@ -229,7 +241,7 @@
                 </w:txbxContent>
               </v:textbox>
             </v:shape>
-            <v:oval id="Ellipse 17" o:spid="_x0000_s1030" style="position:absolute;left:8007;top:6643;width:2280;height:1140;visibility:visible;v-text-anchor:middle" o:gfxdata="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" fillcolor="#a7bfde [1620]" strokecolor="#4579b8 [3044]">
+            <v:oval id="Ellipse 17" o:spid="_x0000_s1030" style="position:absolute;left:8089;top:6582;width:2280;height:1140;visibility:visible;v-text-anchor:middle" o:gfxdata="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" fillcolor="#a7bfde [1620]" strokecolor="#4579b8 [3044]">
               <v:fill color2="#e4ecf5 [500]" rotate="t" angle="180" colors="0 #a3c4ff;22938f #bfd5ff;1 #e5eeff" focus="100%" type="gradient"/>
               <v:shadow on="t" color="black" opacity="24903f" origin=",.5" offset="0,.55556mm"/>
               <v:textbox style="mso-next-textbox:#Ellipse 17">
@@ -271,37 +283,7 @@
                 </w:txbxContent>
               </v:textbox>
             </v:oval>
-            <v:oval id="Ellipse 18" o:spid="_x0000_s1031" style="position:absolute;left:1749;top:6644;width:2280;height:1139;visibility:visible;v-text-anchor:middle" o:gfxdata="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" fillcolor="#cdddac [1622]" strokecolor="#94b64e [3046]">
-              <v:fill color2="#f0f4e6 [502]" rotate="t" angle="180" colors="0 #dafda7;22938f #e4fdc2;1 #f5ffe6" focus="100%" type="gradient"/>
-              <v:shadow on="t" color="black" opacity="24903f" origin=",.5" offset="0,.55556mm"/>
-              <v:textbox style="mso-next-textbox:#Ellipse 18">
-                <w:txbxContent>
-                  <w:p>
-                    <w:pPr>
-                      <w:pStyle w:val="NormalWeb"/>
-                      <w:spacing w:before="0" w:beforeAutospacing="0" w:after="200" w:afterAutospacing="0" w:line="360" w:lineRule="auto"/>
-                      <w:jc w:val="center"/>
-                      <w:rPr>
-                        <w:rFonts w:asciiTheme="minorHAnsi" w:hAnsiTheme="minorHAnsi" w:cstheme="minorHAnsi"/>
-                        <w:color w:val="4F6228" w:themeColor="accent3" w:themeShade="80"/>
-                      </w:rPr>
-                    </w:pPr>
-                    <w:r>
-                      <w:rPr>
-                        <w:rFonts w:asciiTheme="minorHAnsi" w:eastAsia="Calibri" w:hAnsiTheme="minorHAnsi" w:cstheme="minorHAnsi"/>
-                        <w:b/>
-                        <w:bCs/>
-                        <w:color w:val="4F6228" w:themeColor="accent3" w:themeShade="80"/>
-                        <w:sz w:val="22"/>
-                        <w:szCs w:val="22"/>
-                      </w:rPr>
-                      <w:t>Databases</w:t>
-                    </w:r>
-                  </w:p>
-                </w:txbxContent>
-              </v:textbox>
-            </v:oval>
-            <v:oval id="Ellipse 19" o:spid="_x0000_s1032" style="position:absolute;left:4842;top:9645;width:2279;height:1138;visibility:visible;v-text-anchor:middle" o:gfxdata="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" fillcolor="#fbcaa2 [1625]" strokecolor="#f68c36 [3049]">
+            <v:oval id="Ellipse 19" o:spid="_x0000_s1032" style="position:absolute;left:5007;top:9842;width:2279;height:1138;visibility:visible;v-text-anchor:middle" o:gfxdata="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" fillcolor="#fbcaa2 [1625]" strokecolor="#f68c36 [3049]">
               <v:fill color2="#fdefe3 [505]" rotate="t" angle="180" colors="0 #ffbe86;22938f #ffd0aa;1 #ffebdb" focus="100%" type="gradient"/>
               <v:shadow on="t" color="black" opacity="24903f" origin=",.5" offset="0,.55556mm"/>
               <v:textbox style="mso-next-textbox:#Ellipse 19">
@@ -309,7 +291,7 @@
                   <w:p>
                     <w:pPr>
                       <w:pStyle w:val="NormalWeb"/>
-                      <w:spacing w:before="0" w:beforeAutospacing="0" w:after="200" w:afterAutospacing="0" w:line="360" w:lineRule="auto"/>
+                      <w:spacing w:before="0" w:beforeAutospacing="0" w:after="0" w:afterAutospacing="0" w:line="360" w:lineRule="auto"/>
                       <w:jc w:val="center"/>
                       <w:rPr>
                         <w:rFonts w:asciiTheme="minorHAnsi" w:hAnsiTheme="minorHAnsi" w:cstheme="minorHAnsi"/>
@@ -347,22 +329,16 @@
                 <v:h position="#1,#0" xrange="0,10800" yrange="0,21600"/>
               </v:handles>
             </v:shapetype>
-            <v:shape id="_x0000_s1045" type="#_x0000_t67" style="position:absolute;left:5910;top:6355;width:285;height:775" adj="16193,7731">
+            <v:shape id="_x0000_s1045" type="#_x0000_t67" style="position:absolute;left:6075;top:6552;width:285;height:775" adj="16193,7731">
               <v:textbox style="layout-flow:vertical-ideographic"/>
             </v:shape>
-            <v:shape id="_x0000_s1046" type="#_x0000_t67" style="position:absolute;left:5910;top:8789;width:285;height:775" adj="16193,7731">
+            <v:shape id="_x0000_s1046" type="#_x0000_t67" style="position:absolute;left:6075;top:8986;width:285;height:775" adj="16193,7731">
               <v:textbox style="layout-flow:vertical-ideographic"/>
             </v:shape>
-            <v:shape id="_x0000_s1047" type="#_x0000_t67" style="position:absolute;left:7477;top:5842;width:285;height:775;rotation:45;flip:y" adj="16193,7731">
+            <v:shape id="_x0000_s1047" type="#_x0000_t67" style="position:absolute;left:7642;top:6039;width:285;height:775;rotation:45;flip:y" adj="16193,7731">
               <v:textbox style="layout-flow:vertical-ideographic"/>
             </v:shape>
-            <v:shape id="_x0000_s1048" type="#_x0000_t67" style="position:absolute;left:4274;top:5842;width:285;height:775;rotation:45;flip:x y" adj="16193,7731">
-              <v:textbox style="layout-flow:vertical-ideographic"/>
-            </v:shape>
-            <v:shape id="_x0000_s1049" type="#_x0000_t67" style="position:absolute;left:4274;top:7200;width:285;height:775;rotation:-300;flip:y" adj="16193,7731">
-              <v:textbox style="layout-flow:vertical-ideographic"/>
-            </v:shape>
-            <v:shape id="_x0000_s1050" type="#_x0000_t67" style="position:absolute;left:7394;top:7155;width:285;height:775;rotation:-300;flip:x y" adj="16193,7731">
+            <v:shape id="_x0000_s1050" type="#_x0000_t67" style="position:absolute;left:7559;top:7352;width:285;height:775;rotation:-300;flip:x y" adj="16193,7731">
               <v:textbox style="layout-flow:vertical-ideographic"/>
             </v:shape>
             <w10:wrap type="none"/>
@@ -392,6 +368,31 @@
       </w:r>
       <w:r>
         <w:rPr>
+          <w:color w:val="1F497D" w:themeColor="text2"/>
+          <w:lang w:val="en-GB"/>
+        </w:rPr>
+        <w:t xml:space="preserve">ProteomeXchange </w:t>
+      </w:r>
+      <w:r>
+        <w:rPr>
+          <w:lang w:val="en-GB"/>
+        </w:rPr>
+        <w:t xml:space="preserve">consortium was launched </w:t>
+      </w:r>
+      <w:r>
+        <w:rPr>
+          <w:lang w:val="en-GB"/>
+        </w:rPr>
+        <w:t>to unify and simplify the sharing of proteomic data. There, identification results are stored via the</w:t>
+      </w:r>
+      <w:r>
+        <w:rPr>
+          <w:lang w:val="en-GB"/>
+        </w:rPr>
+        <w:t xml:space="preserve"> </w:t>
+      </w:r>
+      <w:r>
+        <w:rPr>
           <w:color w:val="002060"/>
           <w:lang w:val="en-GB"/>
         </w:rPr>
@@ -446,20 +447,131 @@
         </w:rPr>
         <w:t>atabase</w:t>
       </w:r>
-      <w:hyperlink w:anchor="_ENREF_1" w:tooltip="Martens, 2005 #55" w:history="1">
+      <w:hyperlink w:anchor="_ENREF_1" w:tooltip="Martens, 2005 #18" w:history="1">
         <w:r>
           <w:rPr>
             <w:color w:val="002060"/>
             <w:lang w:val="en-GB"/>
           </w:rPr>
-          <w:fldChar w:fldCharType="begin"/>
+          <w:fldChar w:fldCharType="begin">
+            <w:fldData xml:space="preserve">PEVuZE5vdGU+PENpdGU+PEF1dGhvcj5NYXJ0ZW5zPC9BdXRob3I+PFllYXI+MjAwNTwvWWVhcj48
+UmVjTnVtPjE4PC9SZWNOdW0+PERpc3BsYXlUZXh0PjxzdHlsZSBmYWNlPSJzdXBlcnNjcmlwdCI+
+MTwvc3R5bGU+PC9EaXNwbGF5VGV4dD48cmVjb3JkPjxyZWMtbnVtYmVyPjE4PC9yZWMtbnVtYmVy
+Pjxmb3JlaWduLWtleXM+PGtleSBhcHA9IkVOIiBkYi1pZD0iZXJlc3YyMHA2enhydGZlZWV2NXB0
+ZWRyMHAwYWRhOXIyOXR4Ij4xODwva2V5PjwvZm9yZWlnbi1rZXlzPjxyZWYtdHlwZSBuYW1lPSJK
+b3VybmFsIEFydGljbGUiPjE3PC9yZWYtdHlwZT48Y29udHJpYnV0b3JzPjxhdXRob3JzPjxhdXRo
+b3I+TWFydGVucywgTC48L2F1dGhvcj48YXV0aG9yPkhlcm1qYWtvYiwgSC48L2F1dGhvcj48YXV0
+aG9yPkpvbmVzLCBQLjwvYXV0aG9yPjxhdXRob3I+QWRhbXNraSwgTS48L2F1dGhvcj48YXV0aG9y
+PlRheWxvciwgQy48L2F1dGhvcj48YXV0aG9yPlN0YXRlcywgRC48L2F1dGhvcj48YXV0aG9yPkdl
+dmFlcnQsIEsuPC9hdXRob3I+PGF1dGhvcj5WYW5kZWtlcmNraG92ZSwgSi48L2F1dGhvcj48YXV0
+aG9yPkFwd2VpbGVyLCBSLjwvYXV0aG9yPjwvYXV0aG9ycz48L2NvbnRyaWJ1dG9ycz48YXV0aC1h
+ZGRyZXNzPkRlcGFydG1lbnQgb2YgQmlvY2hlbWlzdHJ5LCBGYWN1bHR5IG9mIE1lZGljaW5lIGFu
+ZCBIZWFsdGggU2NpZW5jZXMsIEdoZW50IFVuaXZlcnNpdHksIEdoZW50LCBCZWxnaXVtLjwvYXV0
+aC1hZGRyZXNzPjx0aXRsZXM+PHRpdGxlPlBSSURFOiB0aGUgcHJvdGVvbWljcyBpZGVudGlmaWNh
+dGlvbnMgZGF0YWJhc2U8L3RpdGxlPjxzZWNvbmRhcnktdGl0bGU+UHJvdGVvbWljczwvc2Vjb25k
+YXJ5LXRpdGxlPjxhbHQtdGl0bGU+UHJvdGVvbWljczwvYWx0LXRpdGxlPjwvdGl0bGVzPjxwZXJp
+b2RpY2FsPjxmdWxsLXRpdGxlPlByb3Rlb21pY3M8L2Z1bGwtdGl0bGU+PGFiYnItMT5Qcm90ZW9t
+aWNzPC9hYmJyLTE+PC9wZXJpb2RpY2FsPjxhbHQtcGVyaW9kaWNhbD48ZnVsbC10aXRsZT5Qcm90
+ZW9taWNzPC9mdWxsLXRpdGxlPjxhYmJyLTE+UHJvdGVvbWljczwvYWJici0xPjwvYWx0LXBlcmlv
+ZGljYWw+PHBhZ2VzPjM1MzctNDU8L3BhZ2VzPjx2b2x1bWU+NTwvdm9sdW1lPjxudW1iZXI+MTM8
+L251bWJlcj48a2V5d29yZHM+PGtleXdvcmQ+Q29tcHV0YXRpb25hbCBCaW9sb2d5LyptZXRob2Rz
+PC9rZXl3b3JkPjxrZXl3b3JkPkRhdGFiYXNlIE1hbmFnZW1lbnQgU3lzdGVtczwva2V5d29yZD48
+a2V5d29yZD5EYXRhYmFzZXMsIEJpYmxpb2dyYXBoaWM8L2tleXdvcmQ+PGtleXdvcmQ+RGF0YWJh
+c2VzLCBHZW5ldGljPC9rZXl3b3JkPjxrZXl3b3JkPkRhdGFiYXNlcywgUHJvdGVpbjwva2V5d29y
+ZD48a2V5d29yZD5IdW1hbnM8L2tleXdvcmQ+PGtleXdvcmQ+SW5mb3JtYXRpb24gU3RvcmFnZSBh
+bmQgUmV0cmlldmFsPC9rZXl3b3JkPjxrZXl3b3JkPkludGVybmV0PC9rZXl3b3JkPjxrZXl3b3Jk
+PlByb2dyYW1taW5nIExhbmd1YWdlczwva2V5d29yZD48a2V5d29yZD5Qcm90ZWluIEFycmF5IEFu
+YWx5c2lzPC9rZXl3b3JkPjxrZXl3b3JkPipQcm90ZW9tZTwva2V5d29yZD48a2V5d29yZD5Qcm90
+ZW9taWNzLyptZXRob2RzPC9rZXl3b3JkPjxrZXl3b3JkPlB1YmxpY2F0aW9uczwva2V5d29yZD48
+a2V5d29yZD5Tb2Z0d2FyZTwva2V5d29yZD48a2V5d29yZD5UaW1lIEZhY3RvcnM8L2tleXdvcmQ+
+PC9rZXl3b3Jkcz48ZGF0ZXM+PHllYXI+MjAwNTwveWVhcj48cHViLWRhdGVzPjxkYXRlPkF1Zzwv
+ZGF0ZT48L3B1Yi1kYXRlcz48L2RhdGVzPjxpc2JuPjE2MTUtOTg1MyAoUHJpbnQpJiN4RDsxNjE1
+LTk4NTMgKExpbmtpbmcpPC9pc2JuPjxhY2Nlc3Npb24tbnVtPjE2MDQxNjcxPC9hY2Nlc3Npb24t
+bnVtPjx1cmxzPjxyZWxhdGVkLXVybHM+PHVybD5odHRwOi8vd3d3Lm5jYmkubmxtLm5paC5nb3Yv
+cHVibWVkLzE2MDQxNjcxPC91cmw+PC9yZWxhdGVkLXVybHM+PC91cmxzPjxlbGVjdHJvbmljLXJl
+c291cmNlLW51bT4xMC4xMDAyL3BtaWMuMjAwNDAxMzAzPC9lbGVjdHJvbmljLXJlc291cmNlLW51
+bT48L3JlY29yZD48L0NpdGU+PC9FbmROb3RlPn==
+</w:fldData>
+          </w:fldChar>
         </w:r>
         <w:r>
           <w:rPr>
             <w:color w:val="002060"/>
             <w:lang w:val="en-GB"/>
           </w:rPr>
-          <w:instrText xml:space="preserve"> ADDIN EN.CITE &lt;EndNote&gt;&lt;Cite&gt;&lt;Author&gt;Martens&lt;/Author&gt;&lt;Year&gt;2005&lt;/Year&gt;&lt;RecNum&gt;55&lt;/RecNum&gt;&lt;DisplayText&gt;&lt;style face="superscript"&gt;1&lt;/style&gt;&lt;/DisplayText&gt;&lt;record&gt;&lt;rec-number&gt;55&lt;/rec-number&gt;&lt;foreign-keys&gt;&lt;key app="EN" db-id="sexxdt0zj29tdleaertp5we3atxa92z9waxz"&gt;55&lt;/key&gt;&lt;/foreign-keys&gt;&lt;ref-type name="Journal Article"&gt;17&lt;/ref-type&gt;&lt;contributors&gt;&lt;authors&gt;&lt;author&gt;Martens, L.&lt;/author&gt;&lt;author&gt;Hermjakob, H.&lt;/author&gt;&lt;author&gt;Jones, P.&lt;/author&gt;&lt;author&gt;Adamski, M.&lt;/author&gt;&lt;author&gt;Taylor, C.&lt;/author&gt;&lt;author&gt;States, D.&lt;/author&gt;&lt;author&gt;Gevaert, K.&lt;/author&gt;&lt;author&gt;Vandekerckhove, J.&lt;/author&gt;&lt;author&gt;Apweiler, R.&lt;/author&gt;&lt;/authors&gt;&lt;/contributors&gt;&lt;auth-address&gt;Department of Biochemistry, Faculty of Medicine and Health Sciences, Ghent University, Ghent, Belgium.&lt;/auth-address&gt;&lt;titles&gt;&lt;title&gt;PRIDE: the proteomics identifications database&lt;/title&gt;&lt;secondary-title&gt;Proteomics&lt;/secondary-title&gt;&lt;/titles&gt;&lt;periodical&gt;&lt;full-title&gt;Proteomics&lt;/full-title&gt;&lt;/periodical&gt;&lt;pages&gt;3537-45&lt;/pages&gt;&lt;volume&gt;5&lt;/volume&gt;&lt;number&gt;13&lt;/number&gt;&lt;edition&gt;2005/07/26&lt;/edition&gt;&lt;keywords&gt;&lt;keyword&gt;Computational Biology/*methods&lt;/keyword&gt;&lt;keyword&gt;Database Management Systems&lt;/keyword&gt;&lt;keyword&gt;Databases, Bibliographic&lt;/keyword&gt;&lt;keyword&gt;Databases, Genetic&lt;/keyword&gt;&lt;keyword&gt;Databases, Protein&lt;/keyword&gt;&lt;keyword&gt;Humans&lt;/keyword&gt;&lt;keyword&gt;Information Storage and Retrieval&lt;/keyword&gt;&lt;keyword&gt;Internet&lt;/keyword&gt;&lt;keyword&gt;Programming Languages&lt;/keyword&gt;&lt;keyword&gt;Protein Array Analysis&lt;/keyword&gt;&lt;keyword&gt;*Proteome&lt;/keyword&gt;&lt;keyword&gt;Proteomics/*methods&lt;/keyword&gt;&lt;keyword&gt;Publications&lt;/keyword&gt;&lt;keyword&gt;Software&lt;/keyword&gt;&lt;keyword&gt;Time Factors&lt;/keyword&gt;&lt;/keywords&gt;&lt;dates&gt;&lt;year&gt;2005&lt;/year&gt;&lt;pub-dates&gt;&lt;date&gt;Aug&lt;/date&gt;&lt;/pub-dates&gt;&lt;/dates&gt;&lt;isbn&gt;1615-9853 (Print)&amp;#xD;1615-9853 (Linking)&lt;/isbn&gt;&lt;accession-num&gt;16041671&lt;/accession-num&gt;&lt;urls&gt;&lt;related-urls&gt;&lt;url&gt;http://www.ncbi.nlm.nih.gov/pubmed/16041671&lt;/url&gt;&lt;/related-urls&gt;&lt;/urls&gt;&lt;electronic-resource-num&gt;10.1002/pmic.200401303&lt;/electronic-resource-num&gt;&lt;language&gt;eng&lt;/language&gt;&lt;/record&gt;&lt;/Cite&gt;&lt;/EndNote&gt;</w:instrText>
+          <w:instrText xml:space="preserve"> ADDIN EN.CITE </w:instrText>
+        </w:r>
+        <w:r>
+          <w:rPr>
+            <w:color w:val="002060"/>
+            <w:lang w:val="en-GB"/>
+          </w:rPr>
+          <w:fldChar w:fldCharType="begin">
+            <w:fldData xml:space="preserve">PEVuZE5vdGU+PENpdGU+PEF1dGhvcj5NYXJ0ZW5zPC9BdXRob3I+PFllYXI+MjAwNTwvWWVhcj48
+UmVjTnVtPjE4PC9SZWNOdW0+PERpc3BsYXlUZXh0PjxzdHlsZSBmYWNlPSJzdXBlcnNjcmlwdCI+
+MTwvc3R5bGU+PC9EaXNwbGF5VGV4dD48cmVjb3JkPjxyZWMtbnVtYmVyPjE4PC9yZWMtbnVtYmVy
+Pjxmb3JlaWduLWtleXM+PGtleSBhcHA9IkVOIiBkYi1pZD0iZXJlc3YyMHA2enhydGZlZWV2NXB0
+ZWRyMHAwYWRhOXIyOXR4Ij4xODwva2V5PjwvZm9yZWlnbi1rZXlzPjxyZWYtdHlwZSBuYW1lPSJK
+b3VybmFsIEFydGljbGUiPjE3PC9yZWYtdHlwZT48Y29udHJpYnV0b3JzPjxhdXRob3JzPjxhdXRo
+b3I+TWFydGVucywgTC48L2F1dGhvcj48YXV0aG9yPkhlcm1qYWtvYiwgSC48L2F1dGhvcj48YXV0
+aG9yPkpvbmVzLCBQLjwvYXV0aG9yPjxhdXRob3I+QWRhbXNraSwgTS48L2F1dGhvcj48YXV0aG9y
+PlRheWxvciwgQy48L2F1dGhvcj48YXV0aG9yPlN0YXRlcywgRC48L2F1dGhvcj48YXV0aG9yPkdl
+dmFlcnQsIEsuPC9hdXRob3I+PGF1dGhvcj5WYW5kZWtlcmNraG92ZSwgSi48L2F1dGhvcj48YXV0
+aG9yPkFwd2VpbGVyLCBSLjwvYXV0aG9yPjwvYXV0aG9ycz48L2NvbnRyaWJ1dG9ycz48YXV0aC1h
+ZGRyZXNzPkRlcGFydG1lbnQgb2YgQmlvY2hlbWlzdHJ5LCBGYWN1bHR5IG9mIE1lZGljaW5lIGFu
+ZCBIZWFsdGggU2NpZW5jZXMsIEdoZW50IFVuaXZlcnNpdHksIEdoZW50LCBCZWxnaXVtLjwvYXV0
+aC1hZGRyZXNzPjx0aXRsZXM+PHRpdGxlPlBSSURFOiB0aGUgcHJvdGVvbWljcyBpZGVudGlmaWNh
+dGlvbnMgZGF0YWJhc2U8L3RpdGxlPjxzZWNvbmRhcnktdGl0bGU+UHJvdGVvbWljczwvc2Vjb25k
+YXJ5LXRpdGxlPjxhbHQtdGl0bGU+UHJvdGVvbWljczwvYWx0LXRpdGxlPjwvdGl0bGVzPjxwZXJp
+b2RpY2FsPjxmdWxsLXRpdGxlPlByb3Rlb21pY3M8L2Z1bGwtdGl0bGU+PGFiYnItMT5Qcm90ZW9t
+aWNzPC9hYmJyLTE+PC9wZXJpb2RpY2FsPjxhbHQtcGVyaW9kaWNhbD48ZnVsbC10aXRsZT5Qcm90
+ZW9taWNzPC9mdWxsLXRpdGxlPjxhYmJyLTE+UHJvdGVvbWljczwvYWJici0xPjwvYWx0LXBlcmlv
+ZGljYWw+PHBhZ2VzPjM1MzctNDU8L3BhZ2VzPjx2b2x1bWU+NTwvdm9sdW1lPjxudW1iZXI+MTM8
+L251bWJlcj48a2V5d29yZHM+PGtleXdvcmQ+Q29tcHV0YXRpb25hbCBCaW9sb2d5LyptZXRob2Rz
+PC9rZXl3b3JkPjxrZXl3b3JkPkRhdGFiYXNlIE1hbmFnZW1lbnQgU3lzdGVtczwva2V5d29yZD48
+a2V5d29yZD5EYXRhYmFzZXMsIEJpYmxpb2dyYXBoaWM8L2tleXdvcmQ+PGtleXdvcmQ+RGF0YWJh
+c2VzLCBHZW5ldGljPC9rZXl3b3JkPjxrZXl3b3JkPkRhdGFiYXNlcywgUHJvdGVpbjwva2V5d29y
+ZD48a2V5d29yZD5IdW1hbnM8L2tleXdvcmQ+PGtleXdvcmQ+SW5mb3JtYXRpb24gU3RvcmFnZSBh
+bmQgUmV0cmlldmFsPC9rZXl3b3JkPjxrZXl3b3JkPkludGVybmV0PC9rZXl3b3JkPjxrZXl3b3Jk
+PlByb2dyYW1taW5nIExhbmd1YWdlczwva2V5d29yZD48a2V5d29yZD5Qcm90ZWluIEFycmF5IEFu
+YWx5c2lzPC9rZXl3b3JkPjxrZXl3b3JkPipQcm90ZW9tZTwva2V5d29yZD48a2V5d29yZD5Qcm90
+ZW9taWNzLyptZXRob2RzPC9rZXl3b3JkPjxrZXl3b3JkPlB1YmxpY2F0aW9uczwva2V5d29yZD48
+a2V5d29yZD5Tb2Z0d2FyZTwva2V5d29yZD48a2V5d29yZD5UaW1lIEZhY3RvcnM8L2tleXdvcmQ+
+PC9rZXl3b3Jkcz48ZGF0ZXM+PHllYXI+MjAwNTwveWVhcj48cHViLWRhdGVzPjxkYXRlPkF1Zzwv
+ZGF0ZT48L3B1Yi1kYXRlcz48L2RhdGVzPjxpc2JuPjE2MTUtOTg1MyAoUHJpbnQpJiN4RDsxNjE1
+LTk4NTMgKExpbmtpbmcpPC9pc2JuPjxhY2Nlc3Npb24tbnVtPjE2MDQxNjcxPC9hY2Nlc3Npb24t
+bnVtPjx1cmxzPjxyZWxhdGVkLXVybHM+PHVybD5odHRwOi8vd3d3Lm5jYmkubmxtLm5paC5nb3Yv
+cHVibWVkLzE2MDQxNjcxPC91cmw+PC9yZWxhdGVkLXVybHM+PC91cmxzPjxlbGVjdHJvbmljLXJl
+c291cmNlLW51bT4xMC4xMDAyL3BtaWMuMjAwNDAxMzAzPC9lbGVjdHJvbmljLXJlc291cmNlLW51
+bT48L3JlY29yZD48L0NpdGU+PC9FbmROb3RlPn==
+</w:fldData>
+          </w:fldChar>
+        </w:r>
+        <w:r>
+          <w:rPr>
+            <w:color w:val="002060"/>
+            <w:lang w:val="en-GB"/>
+          </w:rPr>
+          <w:instrText xml:space="preserve"> ADDIN EN.CITE.DATA </w:instrText>
+        </w:r>
+        <w:r>
+          <w:rPr>
+            <w:color w:val="002060"/>
+            <w:lang w:val="en-GB"/>
+          </w:rPr>
+        </w:r>
+        <w:r>
+          <w:rPr>
+            <w:color w:val="002060"/>
+            <w:lang w:val="en-GB"/>
+          </w:rPr>
+          <w:fldChar w:fldCharType="end"/>
+        </w:r>
+        <w:r>
+          <w:rPr>
+            <w:color w:val="002060"/>
+            <w:lang w:val="en-GB"/>
+          </w:rPr>
         </w:r>
         <w:r>
           <w:rPr>
@@ -497,7 +609,7 @@
         </w:rPr>
         <w:t xml:space="preserve">, </w:t>
       </w:r>
-      <w:hyperlink r:id="rId8" w:history="1">
+      <w:hyperlink r:id="rId9" w:history="1">
         <w:r>
           <w:rPr>
             <w:rStyle w:val="Hyperlink"/>
@@ -509,29 +621,309 @@
         <w:rPr>
           <w:lang w:val="en-GB"/>
         </w:rPr>
-        <w:t xml:space="preserve">) </w:t>
-      </w:r>
-      <w:r>
-        <w:rPr>
-          <w:lang w:val="en-GB"/>
-        </w:rPr>
-        <w:t xml:space="preserve">and </w:t>
+        <w:t>).</w:t>
+      </w:r>
+      <w:r>
+        <w:rPr>
+          <w:lang w:val="en-GB"/>
+        </w:rPr>
+        <w:t xml:space="preserve"> In order to make our data understandable to all, we need to convert it to standard formats and document the processing steps using standardized vocabulary</w:t>
+      </w:r>
+      <w:hyperlink w:anchor="_ENREF_2" w:tooltip="Martens, 2008 #49" w:history="1">
+        <w:r>
+          <w:rPr>
+            <w:lang w:val="en-GB"/>
+          </w:rPr>
+          <w:fldChar w:fldCharType="begin"/>
+        </w:r>
+        <w:r>
+          <w:rPr>
+            <w:lang w:val="en-GB"/>
+          </w:rPr>
+          <w:instrText xml:space="preserve"> ADDIN EN.CITE &lt;EndNote&gt;&lt;Cite&gt;&lt;Author&gt;Martens&lt;/Author&gt;&lt;Year&gt;2008&lt;/Year&gt;&lt;RecNum&gt;49&lt;/RecNum&gt;&lt;DisplayText&gt;&lt;style face="superscript"&gt;2&lt;/style&gt;&lt;/DisplayText&gt;&lt;record&gt;&lt;rec-number&gt;49&lt;/rec-number&gt;&lt;foreign-keys&gt;&lt;key app="EN" db-id="eresv20p6zxrtfeeev5ptedr0p0ada9r29tx"&gt;49&lt;/key&gt;&lt;/foreign-keys&gt;&lt;ref-type name="Journal Article"&gt;17&lt;/ref-type&gt;&lt;contributors&gt;&lt;authors&gt;&lt;author&gt;Martens, L.&lt;/author&gt;&lt;author&gt;Palazzi, L. M.&lt;/author&gt;&lt;author&gt;Hermjakob, H.&lt;/author&gt;&lt;/authors&gt;&lt;/contributors&gt;&lt;auth-address&gt;European Bioinformatics Institute, Wellcome Trust Genome Campus, Hinxton, Cambridge, UK.&lt;/auth-address&gt;&lt;titles&gt;&lt;title&gt;Data standards and controlled vocabularies for proteomics&lt;/title&gt;&lt;secondary-title&gt;Methods Mol Biol&lt;/secondary-title&gt;&lt;alt-title&gt;Methods in molecular biology&lt;/alt-title&gt;&lt;/titles&gt;&lt;periodical&gt;&lt;full-title&gt;Methods Mol Biol&lt;/full-title&gt;&lt;abbr-1&gt;Methods in molecular biology&lt;/abbr-1&gt;&lt;/periodical&gt;&lt;alt-periodical&gt;&lt;full-title&gt;Methods Mol Biol&lt;/full-title&gt;&lt;abbr-1&gt;Methods in molecular biology&lt;/abbr-1&gt;&lt;/alt-periodical&gt;&lt;pages&gt;279-86&lt;/pages&gt;&lt;volume&gt;484&lt;/volume&gt;&lt;keywords&gt;&lt;keyword&gt;Humans&lt;/keyword&gt;&lt;keyword&gt;Mass Spectrometry/standards&lt;/keyword&gt;&lt;keyword&gt;Proteins/chemistry/metabolism&lt;/keyword&gt;&lt;keyword&gt;Proteome/analysis&lt;/keyword&gt;&lt;keyword&gt;Proteomics/*standards&lt;/keyword&gt;&lt;keyword&gt;Reference Standards&lt;/keyword&gt;&lt;keyword&gt;*Vocabulary, Controlled&lt;/keyword&gt;&lt;/keywords&gt;&lt;dates&gt;&lt;year&gt;2008&lt;/year&gt;&lt;/dates&gt;&lt;isbn&gt;1064-3745 (Print)&amp;#xD;1064-3745 (Linking)&lt;/isbn&gt;&lt;accession-num&gt;18592186&lt;/accession-num&gt;&lt;urls&gt;&lt;related-urls&gt;&lt;url&gt;http://www.ncbi.nlm.nih.gov/pubmed/18592186&lt;/url&gt;&lt;/related-urls&gt;&lt;/urls&gt;&lt;electronic-resource-num&gt;10.1007/978-1-59745-398-1_18&lt;/electronic-resource-num&gt;&lt;/record&gt;&lt;/Cite&gt;&lt;/EndNote&gt;</w:instrText>
+        </w:r>
+        <w:r>
+          <w:rPr>
+            <w:lang w:val="en-GB"/>
+          </w:rPr>
+          <w:fldChar w:fldCharType="separate"/>
+        </w:r>
+        <w:r>
+          <w:rPr>
+            <w:noProof/>
+            <w:vertAlign w:val="superscript"/>
+            <w:lang w:val="en-GB"/>
+          </w:rPr>
+          <w:t>2</w:t>
+        </w:r>
+        <w:r>
+          <w:rPr>
+            <w:lang w:val="en-GB"/>
+          </w:rPr>
+          <w:fldChar w:fldCharType="end"/>
+        </w:r>
+      </w:hyperlink>
+      <w:r>
+        <w:rPr>
+          <w:lang w:val="en-GB"/>
+        </w:rPr>
+        <w:t xml:space="preserve">. We will here </w:t>
+      </w:r>
+      <w:r>
+        <w:rPr>
+          <w:lang w:val="en-GB"/>
+        </w:rPr>
+        <w:t>use</w:t>
+      </w:r>
+      <w:r>
+        <w:rPr>
+          <w:lang w:val="en-GB"/>
+        </w:rPr>
+        <w:t xml:space="preserve"> </w:t>
+      </w:r>
+      <w:r>
+        <w:rPr>
+          <w:lang w:val="en-GB"/>
+        </w:rPr>
+        <w:t xml:space="preserve">the </w:t>
+      </w:r>
+      <w:r>
+        <w:rPr>
+          <w:lang w:val="en-GB"/>
+        </w:rPr>
+        <w:t>PRIDE</w:t>
+      </w:r>
+      <w:r>
+        <w:rPr>
+          <w:lang w:val="en-GB"/>
+        </w:rPr>
+        <w:t xml:space="preserve"> </w:t>
+      </w:r>
+      <w:r>
+        <w:rPr>
+          <w:lang w:val="en-GB"/>
+        </w:rPr>
+        <w:t xml:space="preserve">XML </w:t>
+      </w:r>
+      <w:r>
+        <w:rPr>
+          <w:lang w:val="en-GB"/>
+        </w:rPr>
+        <w:t>format</w:t>
+      </w:r>
+      <w:r>
+        <w:rPr>
+          <w:lang w:val="en-GB"/>
+        </w:rPr>
+        <w:t xml:space="preserve">, however in the near future this will be </w:t>
+      </w:r>
+      <w:r>
+        <w:rPr>
+          <w:lang w:val="en-GB"/>
+        </w:rPr>
+        <w:t>updated to</w:t>
+      </w:r>
+      <w:r>
+        <w:rPr>
+          <w:lang w:val="en-GB"/>
+        </w:rPr>
+        <w:t xml:space="preserve"> the new standard </w:t>
+      </w:r>
+      <w:r>
+        <w:rPr>
+          <w:lang w:val="en-GB"/>
+        </w:rPr>
+        <w:t xml:space="preserve">format </w:t>
+      </w:r>
+      <w:r>
+        <w:rPr>
+          <w:lang w:val="en-GB"/>
+        </w:rPr>
+        <w:t xml:space="preserve">called </w:t>
       </w:r>
       <w:proofErr w:type="spellStart"/>
       <w:r>
         <w:rPr>
+          <w:lang w:val="en-GB"/>
+        </w:rPr>
+        <w:t>mzIdentML</w:t>
+      </w:r>
+      <w:proofErr w:type="spellEnd"/>
+      <w:r>
+        <w:rPr>
+          <w:lang w:val="en-GB"/>
+        </w:rPr>
+        <w:t>.</w:t>
+      </w:r>
+      <w:hyperlink w:anchor="_ENREF_3" w:tooltip="Jones, 2012 #330" w:history="1">
+        <w:r>
+          <w:rPr>
+            <w:lang w:val="en-GB"/>
+          </w:rPr>
+          <w:fldChar w:fldCharType="begin">
+            <w:fldData xml:space="preserve">PEVuZE5vdGU+PENpdGU+PEF1dGhvcj5Kb25lczwvQXV0aG9yPjxZZWFyPjIwMTI8L1llYXI+PFJl
+Y051bT4zMzA8L1JlY051bT48RGlzcGxheVRleHQ+PHN0eWxlIGZhY2U9InN1cGVyc2NyaXB0Ij4z
+PC9zdHlsZT48L0Rpc3BsYXlUZXh0PjxyZWNvcmQ+PHJlYy1udW1iZXI+MzMwPC9yZWMtbnVtYmVy
+Pjxmb3JlaWduLWtleXM+PGtleSBhcHA9IkVOIiBkYi1pZD0id3N4dnJ3ZXN0eHBmdzllMnJlNnB6
+eGRvcHZmZDJwZnd4YWR6Ij4zMzA8L2tleT48L2ZvcmVpZ24ta2V5cz48cmVmLXR5cGUgbmFtZT0i
+Sm91cm5hbCBBcnRpY2xlIj4xNzwvcmVmLXR5cGU+PGNvbnRyaWJ1dG9ycz48YXV0aG9ycz48YXV0
+aG9yPkpvbmVzLCBBLiBSLjwvYXV0aG9yPjxhdXRob3I+RWlzZW5hY2hlciwgTS48L2F1dGhvcj48
+YXV0aG9yPk1heWVyLCBHLjwvYXV0aG9yPjxhdXRob3I+S29obGJhY2hlciwgTy48L2F1dGhvcj48
+YXV0aG9yPlNpZXBlbiwgSi48L2F1dGhvcj48YXV0aG9yPkh1YmJhcmQsIFMuIEouPC9hdXRob3I+
+PGF1dGhvcj5TZWxsZXksIEouIE4uPC9hdXRob3I+PGF1dGhvcj5TZWFybGUsIEIuIEMuPC9hdXRo
+b3I+PGF1dGhvcj5TaG9mc3RhaGwsIEouPC9hdXRob3I+PGF1dGhvcj5TZXltb3VyLCBTLiBMLjwv
+YXV0aG9yPjxhdXRob3I+SnVsaWFuLCBSLjwvYXV0aG9yPjxhdXRob3I+QmlueiwgUC4gQS48L2F1
+dGhvcj48YXV0aG9yPkRldXRzY2gsIEUuIFcuPC9hdXRob3I+PGF1dGhvcj5IZXJtamFrb2IsIEgu
+PC9hdXRob3I+PGF1dGhvcj5SZWlzaW5nZXIsIEYuPC9hdXRob3I+PGF1dGhvcj5HcmlzcywgSi48
+L2F1dGhvcj48YXV0aG9yPlZpemNhaW5vLCBKLiBBLjwvYXV0aG9yPjxhdXRob3I+Q2hhbWJlcnMs
+IE0uPC9hdXRob3I+PGF1dGhvcj5QaXphcnJvLCBBLjwvYXV0aG9yPjxhdXRob3I+Q3JlYXN5LCBE
+LjwvYXV0aG9yPjwvYXV0aG9ycz48L2NvbnRyaWJ1dG9ycz48YXV0aC1hZGRyZXNzPkluc3RpdHV0
+ZSBvZiBJbnRlZ3JhdGl2ZSBCaW9sb2d5LCBVbml2ZXJzaXR5IG9mIExpdmVycG9vbCwgTGl2ZXJw
+b29sIEw2OSA3WkosIFVLLiBhbmRyZXcuam9uZXNAbGl2LmFjLnVrPC9hdXRoLWFkZHJlc3M+PHRp
+dGxlcz48dGl0bGU+VGhlIG16SWRlbnRNTCBkYXRhIHN0YW5kYXJkIGZvciBtYXNzIHNwZWN0cm9t
+ZXRyeS1iYXNlZCBwcm90ZW9taWNzIHJlc3VsdHM8L3RpdGxlPjxzZWNvbmRhcnktdGl0bGU+TW9s
+IENlbGwgUHJvdGVvbWljczwvc2Vjb25kYXJ5LXRpdGxlPjwvdGl0bGVzPjxwZXJpb2RpY2FsPjxm
+dWxsLXRpdGxlPk1vbCBDZWxsIFByb3Rlb21pY3M8L2Z1bGwtdGl0bGU+PC9wZXJpb2RpY2FsPjxw
+YWdlcz5NMTExIDAxNDM4MTwvcGFnZXM+PHZvbHVtZT4xMTwvdm9sdW1lPjxudW1iZXI+NzwvbnVt
+YmVyPjxlZGl0aW9uPjIwMTIvMDMvMDE8L2VkaXRpb24+PGtleXdvcmRzPjxrZXl3b3JkPkRhdGFi
+YXNlcywgUHJvdGVpbjwva2V5d29yZD48a2V5d29yZD5JbnRlcm5ldDwva2V5d29yZD48a2V5d29y
+ZD5NYXNzIFNwZWN0cm9tZXRyeS9tZXRob2RzLypzdGFuZGFyZHM8L2tleXdvcmQ+PGtleXdvcmQ+
+UHJvdGVpbnMvKmFuYWx5c2lzPC9rZXl3b3JkPjxrZXl3b3JkPlByb3Rlb21pY3MvbWV0aG9kcy8q
+c3RhbmRhcmRzPC9rZXl3b3JkPjxrZXl3b3JkPipTb2Z0d2FyZTwva2V5d29yZD48L2tleXdvcmRz
+PjxkYXRlcz48eWVhcj4yMDEyPC95ZWFyPjxwdWItZGF0ZXM+PGRhdGU+SnVsPC9kYXRlPjwvcHVi
+LWRhdGVzPjwvZGF0ZXM+PGlzYm4+MTUzNS05NDg0IChFbGVjdHJvbmljKSYjeEQ7MTUzNS05NDc2
+IChMaW5raW5nKTwvaXNibj48YWNjZXNzaW9uLW51bT4yMjM3NTA3NDwvYWNjZXNzaW9uLW51bT48
+dXJscz48cmVsYXRlZC11cmxzPjx1cmw+aHR0cDovL3d3dy5uY2JpLm5sbS5uaWguZ292L2VudHJl
+ei9xdWVyeS5mY2dpP2NtZD1SZXRyaWV2ZSZhbXA7ZGI9UHViTWVkJmFtcDtkb3B0PUNpdGF0aW9u
+JmFtcDtsaXN0X3VpZHM9MjIzNzUwNzQ8L3VybD48L3JlbGF0ZWQtdXJscz48L3VybHM+PGN1c3Rv
+bTI+MzM5NDk0NTwvY3VzdG9tMj48ZWxlY3Ryb25pYy1yZXNvdXJjZS1udW0+TTExMS4wMTQzODEg
+W3BpaV0mI3hEOzEwLjEwNzQvbWNwLk0xMTEuMDE0MzgxPC9lbGVjdHJvbmljLXJlc291cmNlLW51
+bT48bGFuZ3VhZ2U+ZW5nPC9sYW5ndWFnZT48L3JlY29yZD48L0NpdGU+PC9FbmROb3RlPgB=
+</w:fldData>
+          </w:fldChar>
+        </w:r>
+        <w:r>
+          <w:rPr>
+            <w:lang w:val="en-GB"/>
+          </w:rPr>
+          <w:instrText xml:space="preserve"> ADDIN EN.CITE </w:instrText>
+        </w:r>
+        <w:r>
+          <w:rPr>
+            <w:lang w:val="en-GB"/>
+          </w:rPr>
+          <w:fldChar w:fldCharType="begin">
+            <w:fldData xml:space="preserve">PEVuZE5vdGU+PENpdGU+PEF1dGhvcj5Kb25lczwvQXV0aG9yPjxZZWFyPjIwMTI8L1llYXI+PFJl
+Y051bT4zMzA8L1JlY051bT48RGlzcGxheVRleHQ+PHN0eWxlIGZhY2U9InN1cGVyc2NyaXB0Ij4z
+PC9zdHlsZT48L0Rpc3BsYXlUZXh0PjxyZWNvcmQ+PHJlYy1udW1iZXI+MzMwPC9yZWMtbnVtYmVy
+Pjxmb3JlaWduLWtleXM+PGtleSBhcHA9IkVOIiBkYi1pZD0id3N4dnJ3ZXN0eHBmdzllMnJlNnB6
+eGRvcHZmZDJwZnd4YWR6Ij4zMzA8L2tleT48L2ZvcmVpZ24ta2V5cz48cmVmLXR5cGUgbmFtZT0i
+Sm91cm5hbCBBcnRpY2xlIj4xNzwvcmVmLXR5cGU+PGNvbnRyaWJ1dG9ycz48YXV0aG9ycz48YXV0
+aG9yPkpvbmVzLCBBLiBSLjwvYXV0aG9yPjxhdXRob3I+RWlzZW5hY2hlciwgTS48L2F1dGhvcj48
+YXV0aG9yPk1heWVyLCBHLjwvYXV0aG9yPjxhdXRob3I+S29obGJhY2hlciwgTy48L2F1dGhvcj48
+YXV0aG9yPlNpZXBlbiwgSi48L2F1dGhvcj48YXV0aG9yPkh1YmJhcmQsIFMuIEouPC9hdXRob3I+
+PGF1dGhvcj5TZWxsZXksIEouIE4uPC9hdXRob3I+PGF1dGhvcj5TZWFybGUsIEIuIEMuPC9hdXRo
+b3I+PGF1dGhvcj5TaG9mc3RhaGwsIEouPC9hdXRob3I+PGF1dGhvcj5TZXltb3VyLCBTLiBMLjwv
+YXV0aG9yPjxhdXRob3I+SnVsaWFuLCBSLjwvYXV0aG9yPjxhdXRob3I+QmlueiwgUC4gQS48L2F1
+dGhvcj48YXV0aG9yPkRldXRzY2gsIEUuIFcuPC9hdXRob3I+PGF1dGhvcj5IZXJtamFrb2IsIEgu
+PC9hdXRob3I+PGF1dGhvcj5SZWlzaW5nZXIsIEYuPC9hdXRob3I+PGF1dGhvcj5HcmlzcywgSi48
+L2F1dGhvcj48YXV0aG9yPlZpemNhaW5vLCBKLiBBLjwvYXV0aG9yPjxhdXRob3I+Q2hhbWJlcnMs
+IE0uPC9hdXRob3I+PGF1dGhvcj5QaXphcnJvLCBBLjwvYXV0aG9yPjxhdXRob3I+Q3JlYXN5LCBE
+LjwvYXV0aG9yPjwvYXV0aG9ycz48L2NvbnRyaWJ1dG9ycz48YXV0aC1hZGRyZXNzPkluc3RpdHV0
+ZSBvZiBJbnRlZ3JhdGl2ZSBCaW9sb2d5LCBVbml2ZXJzaXR5IG9mIExpdmVycG9vbCwgTGl2ZXJw
+b29sIEw2OSA3WkosIFVLLiBhbmRyZXcuam9uZXNAbGl2LmFjLnVrPC9hdXRoLWFkZHJlc3M+PHRp
+dGxlcz48dGl0bGU+VGhlIG16SWRlbnRNTCBkYXRhIHN0YW5kYXJkIGZvciBtYXNzIHNwZWN0cm9t
+ZXRyeS1iYXNlZCBwcm90ZW9taWNzIHJlc3VsdHM8L3RpdGxlPjxzZWNvbmRhcnktdGl0bGU+TW9s
+IENlbGwgUHJvdGVvbWljczwvc2Vjb25kYXJ5LXRpdGxlPjwvdGl0bGVzPjxwZXJpb2RpY2FsPjxm
+dWxsLXRpdGxlPk1vbCBDZWxsIFByb3Rlb21pY3M8L2Z1bGwtdGl0bGU+PC9wZXJpb2RpY2FsPjxw
+YWdlcz5NMTExIDAxNDM4MTwvcGFnZXM+PHZvbHVtZT4xMTwvdm9sdW1lPjxudW1iZXI+NzwvbnVt
+YmVyPjxlZGl0aW9uPjIwMTIvMDMvMDE8L2VkaXRpb24+PGtleXdvcmRzPjxrZXl3b3JkPkRhdGFi
+YXNlcywgUHJvdGVpbjwva2V5d29yZD48a2V5d29yZD5JbnRlcm5ldDwva2V5d29yZD48a2V5d29y
+ZD5NYXNzIFNwZWN0cm9tZXRyeS9tZXRob2RzLypzdGFuZGFyZHM8L2tleXdvcmQ+PGtleXdvcmQ+
+UHJvdGVpbnMvKmFuYWx5c2lzPC9rZXl3b3JkPjxrZXl3b3JkPlByb3Rlb21pY3MvbWV0aG9kcy8q
+c3RhbmRhcmRzPC9rZXl3b3JkPjxrZXl3b3JkPipTb2Z0d2FyZTwva2V5d29yZD48L2tleXdvcmRz
+PjxkYXRlcz48eWVhcj4yMDEyPC95ZWFyPjxwdWItZGF0ZXM+PGRhdGU+SnVsPC9kYXRlPjwvcHVi
+LWRhdGVzPjwvZGF0ZXM+PGlzYm4+MTUzNS05NDg0IChFbGVjdHJvbmljKSYjeEQ7MTUzNS05NDc2
+IChMaW5raW5nKTwvaXNibj48YWNjZXNzaW9uLW51bT4yMjM3NTA3NDwvYWNjZXNzaW9uLW51bT48
+dXJscz48cmVsYXRlZC11cmxzPjx1cmw+aHR0cDovL3d3dy5uY2JpLm5sbS5uaWguZ292L2VudHJl
+ei9xdWVyeS5mY2dpP2NtZD1SZXRyaWV2ZSZhbXA7ZGI9UHViTWVkJmFtcDtkb3B0PUNpdGF0aW9u
+JmFtcDtsaXN0X3VpZHM9MjIzNzUwNzQ8L3VybD48L3JlbGF0ZWQtdXJscz48L3VybHM+PGN1c3Rv
+bTI+MzM5NDk0NTwvY3VzdG9tMj48ZWxlY3Ryb25pYy1yZXNvdXJjZS1udW0+TTExMS4wMTQzODEg
+W3BpaV0mI3hEOzEwLjEwNzQvbWNwLk0xMTEuMDE0MzgxPC9lbGVjdHJvbmljLXJlc291cmNlLW51
+bT48bGFuZ3VhZ2U+ZW5nPC9sYW5ndWFnZT48L3JlY29yZD48L0NpdGU+PC9FbmROb3RlPgB=
+</w:fldData>
+          </w:fldChar>
+        </w:r>
+        <w:r>
+          <w:rPr>
+            <w:lang w:val="en-GB"/>
+          </w:rPr>
+          <w:instrText xml:space="preserve"> ADDIN EN.CITE.DATA </w:instrText>
+        </w:r>
+        <w:r>
+          <w:rPr>
+            <w:lang w:val="en-GB"/>
+          </w:rPr>
+        </w:r>
+        <w:r>
+          <w:rPr>
+            <w:lang w:val="en-GB"/>
+          </w:rPr>
+          <w:fldChar w:fldCharType="end"/>
+        </w:r>
+        <w:r>
+          <w:rPr>
+            <w:lang w:val="en-GB"/>
+          </w:rPr>
+        </w:r>
+        <w:r>
+          <w:rPr>
+            <w:lang w:val="en-GB"/>
+          </w:rPr>
+          <w:fldChar w:fldCharType="separate"/>
+        </w:r>
+        <w:r>
+          <w:rPr>
+            <w:noProof/>
+            <w:vertAlign w:val="superscript"/>
+            <w:lang w:val="en-GB"/>
+          </w:rPr>
+          <w:t>3</w:t>
+        </w:r>
+        <w:r>
+          <w:rPr>
+            <w:lang w:val="en-GB"/>
+          </w:rPr>
+          <w:fldChar w:fldCharType="end"/>
+        </w:r>
+      </w:hyperlink>
+    </w:p>
+    <w:p>
+      <w:pPr>
+        <w:rPr>
+          <w:lang w:val="en-GB"/>
+        </w:rPr>
+      </w:pPr>
+      <w:r>
+        <w:rPr>
+          <w:lang w:val="en-GB"/>
+        </w:rPr>
+        <w:lastRenderedPageBreak/>
+        <w:t xml:space="preserve">If you go on the </w:t>
+      </w:r>
+      <w:r>
+        <w:rPr>
           <w:color w:val="1F497D" w:themeColor="text2"/>
           <w:lang w:val="en-GB"/>
         </w:rPr>
-        <w:t>ProteomeXchange</w:t>
-      </w:r>
-      <w:proofErr w:type="spellEnd"/>
-      <w:r>
-        <w:rPr>
-          <w:color w:val="1F497D" w:themeColor="text2"/>
-          <w:lang w:val="en-GB"/>
-        </w:rPr>
-        <w:t xml:space="preserve"> </w:t>
+        <w:t xml:space="preserve">ProteomeXchange </w:t>
+      </w:r>
+      <w:r>
+        <w:rPr>
+          <w:color w:val="000000" w:themeColor="text1"/>
+          <w:lang w:val="en-GB"/>
+        </w:rPr>
+        <w:t xml:space="preserve">website </w:t>
       </w:r>
       <w:r>
         <w:rPr>
@@ -539,7 +931,7 @@
         </w:rPr>
         <w:t>(</w:t>
       </w:r>
-      <w:hyperlink r:id="rId9" w:history="1">
+      <w:hyperlink r:id="rId10" w:history="1">
         <w:r>
           <w:rPr>
             <w:rStyle w:val="Hyperlink"/>
@@ -551,358 +943,153 @@
         <w:rPr>
           <w:lang w:val="en-GB"/>
         </w:rPr>
-        <w:t>) are the repositories</w:t>
-      </w:r>
-      <w:r>
-        <w:rPr>
-          <w:lang w:val="en-GB"/>
-        </w:rPr>
-        <w:t xml:space="preserve"> of choice for protein identification data.</w:t>
-      </w:r>
-      <w:r>
-        <w:rPr>
-          <w:lang w:val="en-GB"/>
-        </w:rPr>
-        <w:t xml:space="preserve"> </w:t>
-      </w:r>
-      <w:r>
-        <w:rPr>
-          <w:color w:val="1F497D" w:themeColor="text2"/>
-          <w:lang w:val="en-GB"/>
-        </w:rPr>
-        <w:t>PRIDE</w:t>
-      </w:r>
-      <w:r>
-        <w:rPr>
-          <w:lang w:val="en-GB"/>
-        </w:rPr>
-        <w:t xml:space="preserve"> stores proteomics identification results while </w:t>
-      </w:r>
-      <w:proofErr w:type="spellStart"/>
-      <w:r>
-        <w:rPr>
-          <w:color w:val="1F497D" w:themeColor="text2"/>
-          <w:lang w:val="en-GB"/>
-        </w:rPr>
-        <w:t>ProteomeXchange</w:t>
-      </w:r>
-      <w:proofErr w:type="spellEnd"/>
-      <w:r>
-        <w:rPr>
-          <w:color w:val="1F497D" w:themeColor="text2"/>
-          <w:lang w:val="en-GB"/>
-        </w:rPr>
-        <w:t xml:space="preserve"> </w:t>
-      </w:r>
-      <w:r>
-        <w:rPr>
-          <w:lang w:val="en-GB"/>
-        </w:rPr>
-        <w:t xml:space="preserve">allows you to store </w:t>
-      </w:r>
-      <w:r>
-        <w:rPr>
-          <w:lang w:val="en-GB"/>
-        </w:rPr>
-        <w:t>additional</w:t>
-      </w:r>
-      <w:r>
-        <w:rPr>
-          <w:lang w:val="en-GB"/>
-        </w:rPr>
-        <w:t xml:space="preserve"> information as well.</w:t>
-      </w:r>
-      <w:r>
-        <w:rPr>
-          <w:lang w:val="en-GB"/>
-        </w:rPr>
-        <w:t xml:space="preserve"> For both of them, the identification results </w:t>
-      </w:r>
-      <w:r>
-        <w:rPr>
-          <w:lang w:val="en-GB"/>
-        </w:rPr>
-        <w:t>first have</w:t>
-      </w:r>
-      <w:r>
-        <w:rPr>
-          <w:lang w:val="en-GB"/>
-        </w:rPr>
-        <w:t xml:space="preserve"> </w:t>
-      </w:r>
-      <w:r>
-        <w:rPr>
-          <w:lang w:val="en-GB"/>
-        </w:rPr>
-        <w:t xml:space="preserve">to </w:t>
-      </w:r>
-      <w:r>
-        <w:rPr>
-          <w:lang w:val="en-GB"/>
-        </w:rPr>
-        <w:t xml:space="preserve">be converted into </w:t>
-      </w:r>
-      <w:r>
-        <w:rPr>
-          <w:lang w:val="en-GB"/>
-        </w:rPr>
-        <w:t xml:space="preserve">standard formats. We will here </w:t>
-      </w:r>
-      <w:r>
-        <w:rPr>
-          <w:lang w:val="en-GB"/>
-        </w:rPr>
-        <w:t>use</w:t>
-      </w:r>
-      <w:r>
-        <w:rPr>
-          <w:lang w:val="en-GB"/>
-        </w:rPr>
-        <w:t xml:space="preserve"> </w:t>
-      </w:r>
-      <w:r>
-        <w:rPr>
-          <w:lang w:val="en-GB"/>
-        </w:rPr>
-        <w:t xml:space="preserve">the </w:t>
-      </w:r>
-      <w:r>
-        <w:rPr>
-          <w:lang w:val="en-GB"/>
-        </w:rPr>
-        <w:t>PRIDE</w:t>
-      </w:r>
-      <w:r>
-        <w:rPr>
-          <w:lang w:val="en-GB"/>
-        </w:rPr>
-        <w:t xml:space="preserve"> </w:t>
-      </w:r>
-      <w:r>
-        <w:rPr>
-          <w:lang w:val="en-GB"/>
-        </w:rPr>
-        <w:t xml:space="preserve">XML </w:t>
-      </w:r>
-      <w:r>
-        <w:rPr>
-          <w:lang w:val="en-GB"/>
-        </w:rPr>
-        <w:t>format</w:t>
-      </w:r>
-      <w:r>
-        <w:rPr>
-          <w:lang w:val="en-GB"/>
-        </w:rPr>
-        <w:t xml:space="preserve">, however in the near future this will be </w:t>
-      </w:r>
-      <w:r>
-        <w:rPr>
-          <w:lang w:val="en-GB"/>
-        </w:rPr>
-        <w:t>updated to</w:t>
-      </w:r>
-      <w:r>
-        <w:rPr>
-          <w:lang w:val="en-GB"/>
-        </w:rPr>
-        <w:t xml:space="preserve"> the new standard </w:t>
-      </w:r>
-      <w:r>
-        <w:rPr>
-          <w:lang w:val="en-GB"/>
-        </w:rPr>
-        <w:t xml:space="preserve">format </w:t>
-      </w:r>
-      <w:r>
-        <w:rPr>
-          <w:lang w:val="en-GB"/>
-        </w:rPr>
-        <w:t>called mzIdentML</w:t>
-      </w:r>
-      <w:r>
-        <w:rPr>
-          <w:lang w:val="en-GB"/>
-        </w:rPr>
-        <w:t>.</w:t>
-      </w:r>
-      <w:r>
-        <w:rPr>
-          <w:lang w:val="en-GB"/>
-        </w:rPr>
-        <w:fldChar w:fldCharType="begin">
-          <w:fldData xml:space="preserve">PEVuZE5vdGU+PENpdGU+PEF1dGhvcj5Kb25lczwvQXV0aG9yPjxZZWFyPjIwMTI8L1llYXI+PFJl
-Y051bT4zMzA8L1JlY051bT48cmVjb3JkPjxyZWMtbnVtYmVyPjMzMDwvcmVjLW51bWJlcj48Zm9y
-ZWlnbi1rZXlzPjxrZXkgYXBwPSJFTiIgZGItaWQ9IndzeHZyd2VzdHhwZnc5ZTJyZTZwenhkb3B2
-ZmQycGZ3eGFkeiI+MzMwPC9rZXk+PC9mb3JlaWduLWtleXM+PHJlZi10eXBlIG5hbWU9IkpvdXJu
-YWwgQXJ0aWNsZSI+MTc8L3JlZi10eXBlPjxjb250cmlidXRvcnM+PGF1dGhvcnM+PGF1dGhvcj5K
-b25lcywgQS4gUi48L2F1dGhvcj48YXV0aG9yPkVpc2VuYWNoZXIsIE0uPC9hdXRob3I+PGF1dGhv
-cj5NYXllciwgRy48L2F1dGhvcj48YXV0aG9yPktvaGxiYWNoZXIsIE8uPC9hdXRob3I+PGF1dGhv
-cj5TaWVwZW4sIEouPC9hdXRob3I+PGF1dGhvcj5IdWJiYXJkLCBTLiBKLjwvYXV0aG9yPjxhdXRo
-b3I+U2VsbGV5LCBKLiBOLjwvYXV0aG9yPjxhdXRob3I+U2VhcmxlLCBCLiBDLjwvYXV0aG9yPjxh
-dXRob3I+U2hvZnN0YWhsLCBKLjwvYXV0aG9yPjxhdXRob3I+U2V5bW91ciwgUy4gTC48L2F1dGhv
-cj48YXV0aG9yPkp1bGlhbiwgUi48L2F1dGhvcj48YXV0aG9yPkJpbnosIFAuIEEuPC9hdXRob3I+
-PGF1dGhvcj5EZXV0c2NoLCBFLiBXLjwvYXV0aG9yPjxhdXRob3I+SGVybWpha29iLCBILjwvYXV0
-aG9yPjxhdXRob3I+UmVpc2luZ2VyLCBGLjwvYXV0aG9yPjxhdXRob3I+R3Jpc3MsIEouPC9hdXRo
-b3I+PGF1dGhvcj5WaXpjYWlubywgSi4gQS48L2F1dGhvcj48YXV0aG9yPkNoYW1iZXJzLCBNLjwv
-YXV0aG9yPjxhdXRob3I+UGl6YXJybywgQS48L2F1dGhvcj48YXV0aG9yPkNyZWFzeSwgRC48L2F1
-dGhvcj48L2F1dGhvcnM+PC9jb250cmlidXRvcnM+PGF1dGgtYWRkcmVzcz5JbnN0aXR1dGUgb2Yg
-SW50ZWdyYXRpdmUgQmlvbG9neSwgVW5pdmVyc2l0eSBvZiBMaXZlcnBvb2wsIExpdmVycG9vbCBM
-NjkgN1pKLCBVSy4gYW5kcmV3LmpvbmVzQGxpdi5hYy51azwvYXV0aC1hZGRyZXNzPjx0aXRsZXM+
-PHRpdGxlPlRoZSBteklkZW50TUwgZGF0YSBzdGFuZGFyZCBmb3IgbWFzcyBzcGVjdHJvbWV0cnkt
-YmFzZWQgcHJvdGVvbWljcyByZXN1bHRzPC90aXRsZT48c2Vjb25kYXJ5LXRpdGxlPk1vbCBDZWxs
-IFByb3Rlb21pY3M8L3NlY29uZGFyeS10aXRsZT48L3RpdGxlcz48cGVyaW9kaWNhbD48ZnVsbC10
-aXRsZT5Nb2wgQ2VsbCBQcm90ZW9taWNzPC9mdWxsLXRpdGxlPjwvcGVyaW9kaWNhbD48cGFnZXM+
-TTExMSAwMTQzODE8L3BhZ2VzPjx2b2x1bWU+MTE8L3ZvbHVtZT48bnVtYmVyPjc8L251bWJlcj48
-ZWRpdGlvbj4yMDEyLzAzLzAxPC9lZGl0aW9uPjxrZXl3b3Jkcz48a2V5d29yZD5EYXRhYmFzZXMs
-IFByb3RlaW48L2tleXdvcmQ+PGtleXdvcmQ+SW50ZXJuZXQ8L2tleXdvcmQ+PGtleXdvcmQ+TWFz
-cyBTcGVjdHJvbWV0cnkvbWV0aG9kcy8qc3RhbmRhcmRzPC9rZXl3b3JkPjxrZXl3b3JkPlByb3Rl
-aW5zLyphbmFseXNpczwva2V5d29yZD48a2V5d29yZD5Qcm90ZW9taWNzL21ldGhvZHMvKnN0YW5k
-YXJkczwva2V5d29yZD48a2V5d29yZD4qU29mdHdhcmU8L2tleXdvcmQ+PC9rZXl3b3Jkcz48ZGF0
-ZXM+PHllYXI+MjAxMjwveWVhcj48cHViLWRhdGVzPjxkYXRlPkp1bDwvZGF0ZT48L3B1Yi1kYXRl
-cz48L2RhdGVzPjxpc2JuPjE1MzUtOTQ4NCAoRWxlY3Ryb25pYykmI3hEOzE1MzUtOTQ3NiAoTGlu
-a2luZyk8L2lzYm4+PGFjY2Vzc2lvbi1udW0+MjIzNzUwNzQ8L2FjY2Vzc2lvbi1udW0+PHVybHM+
-PHJlbGF0ZWQtdXJscz48dXJsPmh0dHA6Ly93d3cubmNiaS5ubG0ubmloLmdvdi9lbnRyZXovcXVl
-cnkuZmNnaT9jbWQ9UmV0cmlldmUmYW1wO2RiPVB1Yk1lZCZhbXA7ZG9wdD1DaXRhdGlvbiZhbXA7
-bGlzdF91aWRzPTIyMzc1MDc0PC91cmw+PC9yZWxhdGVkLXVybHM+PC91cmxzPjxjdXN0b20yPjMz
-OTQ5NDU8L2N1c3RvbTI+PGVsZWN0cm9uaWMtcmVzb3VyY2UtbnVtPk0xMTEuMDE0MzgxIFtwaWld
-JiN4RDsxMC4xMDc0L21jcC5NMTExLjAxNDM4MTwvZWxlY3Ryb25pYy1yZXNvdXJjZS1udW0+PGxh
-bmd1YWdlPmVuZzwvbGFuZ3VhZ2U+PC9yZWNvcmQ+PC9DaXRlPjwvRW5kTm90ZT4A
-</w:fldData>
-        </w:fldChar>
-      </w:r>
-      <w:r>
-        <w:rPr>
-          <w:lang w:val="en-GB"/>
-        </w:rPr>
-        <w:instrText xml:space="preserve"> ADDIN EN.CITE </w:instrText>
-      </w:r>
-      <w:r>
-        <w:rPr>
-          <w:lang w:val="en-GB"/>
-        </w:rPr>
-        <w:fldChar w:fldCharType="begin">
-          <w:fldData xml:space="preserve">PEVuZE5vdGU+PENpdGU+PEF1dGhvcj5Kb25lczwvQXV0aG9yPjxZZWFyPjIwMTI8L1llYXI+PFJl
-Y051bT4zMzA8L1JlY051bT48cmVjb3JkPjxyZWMtbnVtYmVyPjMzMDwvcmVjLW51bWJlcj48Zm9y
-ZWlnbi1rZXlzPjxrZXkgYXBwPSJFTiIgZGItaWQ9IndzeHZyd2VzdHhwZnc5ZTJyZTZwenhkb3B2
-ZmQycGZ3eGFkeiI+MzMwPC9rZXk+PC9mb3JlaWduLWtleXM+PHJlZi10eXBlIG5hbWU9IkpvdXJu
-YWwgQXJ0aWNsZSI+MTc8L3JlZi10eXBlPjxjb250cmlidXRvcnM+PGF1dGhvcnM+PGF1dGhvcj5K
-b25lcywgQS4gUi48L2F1dGhvcj48YXV0aG9yPkVpc2VuYWNoZXIsIE0uPC9hdXRob3I+PGF1dGhv
-cj5NYXllciwgRy48L2F1dGhvcj48YXV0aG9yPktvaGxiYWNoZXIsIE8uPC9hdXRob3I+PGF1dGhv
-cj5TaWVwZW4sIEouPC9hdXRob3I+PGF1dGhvcj5IdWJiYXJkLCBTLiBKLjwvYXV0aG9yPjxhdXRo
-b3I+U2VsbGV5LCBKLiBOLjwvYXV0aG9yPjxhdXRob3I+U2VhcmxlLCBCLiBDLjwvYXV0aG9yPjxh
-dXRob3I+U2hvZnN0YWhsLCBKLjwvYXV0aG9yPjxhdXRob3I+U2V5bW91ciwgUy4gTC48L2F1dGhv
-cj48YXV0aG9yPkp1bGlhbiwgUi48L2F1dGhvcj48YXV0aG9yPkJpbnosIFAuIEEuPC9hdXRob3I+
-PGF1dGhvcj5EZXV0c2NoLCBFLiBXLjwvYXV0aG9yPjxhdXRob3I+SGVybWpha29iLCBILjwvYXV0
-aG9yPjxhdXRob3I+UmVpc2luZ2VyLCBGLjwvYXV0aG9yPjxhdXRob3I+R3Jpc3MsIEouPC9hdXRo
-b3I+PGF1dGhvcj5WaXpjYWlubywgSi4gQS48L2F1dGhvcj48YXV0aG9yPkNoYW1iZXJzLCBNLjwv
-YXV0aG9yPjxhdXRob3I+UGl6YXJybywgQS48L2F1dGhvcj48YXV0aG9yPkNyZWFzeSwgRC48L2F1
-dGhvcj48L2F1dGhvcnM+PC9jb250cmlidXRvcnM+PGF1dGgtYWRkcmVzcz5JbnN0aXR1dGUgb2Yg
-SW50ZWdyYXRpdmUgQmlvbG9neSwgVW5pdmVyc2l0eSBvZiBMaXZlcnBvb2wsIExpdmVycG9vbCBM
-NjkgN1pKLCBVSy4gYW5kcmV3LmpvbmVzQGxpdi5hYy51azwvYXV0aC1hZGRyZXNzPjx0aXRsZXM+
-PHRpdGxlPlRoZSBteklkZW50TUwgZGF0YSBzdGFuZGFyZCBmb3IgbWFzcyBzcGVjdHJvbWV0cnkt
-YmFzZWQgcHJvdGVvbWljcyByZXN1bHRzPC90aXRsZT48c2Vjb25kYXJ5LXRpdGxlPk1vbCBDZWxs
-IFByb3Rlb21pY3M8L3NlY29uZGFyeS10aXRsZT48L3RpdGxlcz48cGVyaW9kaWNhbD48ZnVsbC10
-aXRsZT5Nb2wgQ2VsbCBQcm90ZW9taWNzPC9mdWxsLXRpdGxlPjwvcGVyaW9kaWNhbD48cGFnZXM+
-TTExMSAwMTQzODE8L3BhZ2VzPjx2b2x1bWU+MTE8L3ZvbHVtZT48bnVtYmVyPjc8L251bWJlcj48
-ZWRpdGlvbj4yMDEyLzAzLzAxPC9lZGl0aW9uPjxrZXl3b3Jkcz48a2V5d29yZD5EYXRhYmFzZXMs
-IFByb3RlaW48L2tleXdvcmQ+PGtleXdvcmQ+SW50ZXJuZXQ8L2tleXdvcmQ+PGtleXdvcmQ+TWFz
-cyBTcGVjdHJvbWV0cnkvbWV0aG9kcy8qc3RhbmRhcmRzPC9rZXl3b3JkPjxrZXl3b3JkPlByb3Rl
-aW5zLyphbmFseXNpczwva2V5d29yZD48a2V5d29yZD5Qcm90ZW9taWNzL21ldGhvZHMvKnN0YW5k
-YXJkczwva2V5d29yZD48a2V5d29yZD4qU29mdHdhcmU8L2tleXdvcmQ+PC9rZXl3b3Jkcz48ZGF0
-ZXM+PHllYXI+MjAxMjwveWVhcj48cHViLWRhdGVzPjxkYXRlPkp1bDwvZGF0ZT48L3B1Yi1kYXRl
-cz48L2RhdGVzPjxpc2JuPjE1MzUtOTQ4NCAoRWxlY3Ryb25pYykmI3hEOzE1MzUtOTQ3NiAoTGlu
-a2luZyk8L2lzYm4+PGFjY2Vzc2lvbi1udW0+MjIzNzUwNzQ8L2FjY2Vzc2lvbi1udW0+PHVybHM+
-PHJlbGF0ZWQtdXJscz48dXJsPmh0dHA6Ly93d3cubmNiaS5ubG0ubmloLmdvdi9lbnRyZXovcXVl
-cnkuZmNnaT9jbWQ9UmV0cmlldmUmYW1wO2RiPVB1Yk1lZCZhbXA7ZG9wdD1DaXRhdGlvbiZhbXA7
-bGlzdF91aWRzPTIyMzc1MDc0PC91cmw+PC9yZWxhdGVkLXVybHM+PC91cmxzPjxjdXN0b20yPjMz
-OTQ5NDU8L2N1c3RvbTI+PGVsZWN0cm9uaWMtcmVzb3VyY2UtbnVtPk0xMTEuMDE0MzgxIFtwaWld
-JiN4RDsxMC4xMDc0L21jcC5NMTExLjAxNDM4MTwvZWxlY3Ryb25pYy1yZXNvdXJjZS1udW0+PGxh
-bmd1YWdlPmVuZzwvbGFuZ3VhZ2U+PC9yZWNvcmQ+PC9DaXRlPjwvRW5kTm90ZT4A
-</w:fldData>
-        </w:fldChar>
-      </w:r>
-      <w:r>
-        <w:rPr>
-          <w:lang w:val="en-GB"/>
-        </w:rPr>
-        <w:instrText xml:space="preserve"> ADDIN EN.CITE.DATA </w:instrText>
-      </w:r>
-      <w:r>
-        <w:rPr>
-          <w:lang w:val="en-GB"/>
-        </w:rPr>
-      </w:r>
-      <w:r>
-        <w:rPr>
-          <w:lang w:val="en-GB"/>
-        </w:rPr>
-        <w:fldChar w:fldCharType="end"/>
-      </w:r>
-      <w:r>
-        <w:rPr>
-          <w:lang w:val="en-GB"/>
-        </w:rPr>
-      </w:r>
-      <w:r>
-        <w:rPr>
-          <w:lang w:val="en-GB"/>
-        </w:rPr>
-        <w:fldChar w:fldCharType="separate"/>
-      </w:r>
-      <w:r>
-        <w:rPr>
-          <w:noProof/>
-          <w:vertAlign w:val="superscript"/>
-          <w:lang w:val="en-GB"/>
-        </w:rPr>
-        <w:t>2</w:t>
-      </w:r>
-      <w:r>
-        <w:rPr>
-          <w:lang w:val="en-GB"/>
-        </w:rPr>
-        <w:fldChar w:fldCharType="end"/>
+        <w:t>)</w:t>
+      </w:r>
+      <w:r>
+        <w:rPr>
+          <w:lang w:val="en-GB"/>
+        </w:rPr>
+        <w:t xml:space="preserve"> you will see the starting point for submitting and accessing datasets:</w:t>
       </w:r>
     </w:p>
     <w:p>
       <w:pPr>
-        <w:pStyle w:val="Title"/>
-        <w:rPr>
-          <w:lang w:val="fr-FR"/>
-        </w:rPr>
-      </w:pPr>
+        <w:rPr>
+          <w:color w:val="1F497D" w:themeColor="text2"/>
+          <w:lang w:val="en-GB"/>
+        </w:rPr>
+      </w:pPr>
+      <w:r>
+        <w:rPr>
+          <w:noProof/>
+          <w:color w:val="1F497D" w:themeColor="text2"/>
+          <w:lang w:val="en-GB" w:eastAsia="en-GB"/>
+        </w:rPr>
+        <w:drawing>
+          <wp:inline distT="0" distB="0" distL="0" distR="0">
+            <wp:extent cx="5931535" cy="5351145"/>
+            <wp:effectExtent l="38100" t="38100" r="69215" b="78105"/>
+            <wp:docPr id="2" name="Picture 2" descr="D:\tutorials\tutorial\3 - Data Sharing\3.1 - Submit\illustrations\px1.png"/>
+            <wp:cNvGraphicFramePr>
+              <a:graphicFrameLocks xmlns:a="http://schemas.openxmlformats.org/drawingml/2006/main" noChangeAspect="1"/>
+            </wp:cNvGraphicFramePr>
+            <a:graphic xmlns:a="http://schemas.openxmlformats.org/drawingml/2006/main">
+              <a:graphicData uri="http://schemas.openxmlformats.org/drawingml/2006/picture">
+                <pic:pic xmlns:pic="http://schemas.openxmlformats.org/drawingml/2006/picture">
+                  <pic:nvPicPr>
+                    <pic:cNvPr id="0" name="Picture 2" descr="D:\tutorials\tutorial\3 - Data Sharing\3.1 - Submit\illustrations\px1.png"/>
+                    <pic:cNvPicPr>
+                      <a:picLocks noChangeAspect="1" noChangeArrowheads="1"/>
+                    </pic:cNvPicPr>
+                  </pic:nvPicPr>
+                  <pic:blipFill>
+                    <a:blip r:embed="rId11">
+                      <a:extLst>
+                        <a:ext uri="{28A0092B-C50C-407E-A947-70E740481C1C}">
+                          <a14:useLocalDpi xmlns:a14="http://schemas.microsoft.com/office/drawing/2010/main" val="0"/>
+                        </a:ext>
+                      </a:extLst>
+                    </a:blip>
+                    <a:srcRect/>
+                    <a:stretch>
+                      <a:fillRect/>
+                    </a:stretch>
+                  </pic:blipFill>
+                  <pic:spPr bwMode="auto">
+                    <a:xfrm>
+                      <a:off x="0" y="0"/>
+                      <a:ext cx="5931535" cy="5351145"/>
+                    </a:xfrm>
+                    <a:prstGeom prst="rect">
+                      <a:avLst/>
+                    </a:prstGeom>
+                    <a:noFill/>
+                    <a:ln>
+                      <a:noFill/>
+                    </a:ln>
+                    <a:effectLst>
+                      <a:outerShdw blurRad="50800" dist="38100" dir="2700000" algn="tl" rotWithShape="0">
+                        <a:prstClr val="black">
+                          <a:alpha val="40000"/>
+                        </a:prstClr>
+                      </a:outerShdw>
+                    </a:effectLst>
+                  </pic:spPr>
+                </pic:pic>
+              </a:graphicData>
+            </a:graphic>
+          </wp:inline>
+        </w:drawing>
+      </w:r>
+    </w:p>
+    <w:p>
+      <w:pPr>
+        <w:rPr>
+          <w:lang w:val="en-GB"/>
+        </w:rPr>
+      </w:pPr>
+      <w:r>
+        <w:rPr>
+          <w:lang w:val="en-GB"/>
+        </w:rPr>
+        <w:t>In this chapter, we will see how to submit, browse and reprocess online datasets.</w:t>
+      </w:r>
+    </w:p>
+    <w:p>
+      <w:pPr>
+        <w:rPr>
+          <w:lang w:val="en-GB"/>
+        </w:rPr>
+      </w:pPr>
+      <w:r>
+        <w:rPr>
+          <w:lang w:val="en-GB"/>
+        </w:rPr>
+        <w:br w:type="page"/>
+      </w:r>
       <w:bookmarkStart w:id="0" w:name="_GoBack"/>
       <w:bookmarkEnd w:id="0"/>
+    </w:p>
+    <w:p>
+      <w:pPr>
+        <w:jc w:val="both"/>
+        <w:rPr>
+          <w:lang w:val="en-GB"/>
+        </w:rPr>
+      </w:pPr>
+    </w:p>
+    <w:p>
+      <w:pPr>
+        <w:pStyle w:val="Title"/>
+        <w:rPr>
+          <w:lang w:val="fr-FR"/>
+        </w:rPr>
+      </w:pPr>
       <w:proofErr w:type="spellStart"/>
       <w:r>
         <w:rPr>
           <w:lang w:val="fr-FR"/>
         </w:rPr>
-        <w:lastRenderedPageBreak/>
         <w:t>References</w:t>
       </w:r>
       <w:proofErr w:type="spellEnd"/>
     </w:p>
     <w:p>
       <w:pPr>
-        <w:spacing w:after="0" w:line="240" w:lineRule="auto"/>
+        <w:pStyle w:val="EndNoteBibliography"/>
+        <w:spacing w:after="0"/>
         <w:ind w:left="720" w:hanging="720"/>
-        <w:rPr>
-          <w:noProof/>
+      </w:pPr>
+      <w:r>
+        <w:rPr>
+          <w:lang w:val="en-GB"/>
+        </w:rPr>
+        <w:fldChar w:fldCharType="begin"/>
+      </w:r>
+      <w:r>
+        <w:rPr>
           <w:lang w:val="fr-FR"/>
         </w:rPr>
-      </w:pPr>
-      <w:r>
-        <w:rPr>
-          <w:lang w:val="en-GB"/>
-        </w:rPr>
-        <w:fldChar w:fldCharType="begin"/>
-      </w:r>
-      <w:r>
-        <w:rPr>
-          <w:lang w:val="fr-FR"/>
-        </w:rPr>
         <w:instrText xml:space="preserve"> ADDIN EN.REFLIST </w:instrText>
       </w:r>
       <w:r>
@@ -911,120 +1098,103 @@
         </w:rPr>
         <w:fldChar w:fldCharType="separate"/>
       </w:r>
-      <w:r>
-        <w:rPr>
-          <w:noProof/>
-          <w:lang w:val="fr-FR"/>
-        </w:rPr>
+      <w:bookmarkStart w:id="1" w:name="_ENREF_1"/>
+      <w:r>
         <w:t>1.</w:t>
       </w:r>
       <w:r>
-        <w:rPr>
-          <w:noProof/>
-          <w:lang w:val="fr-FR"/>
-        </w:rPr>
         <w:tab/>
         <w:t xml:space="preserve">Martens, L. et al. PRIDE: the proteomics identifications database. </w:t>
       </w:r>
       <w:r>
         <w:rPr>
           <w:i/>
-          <w:noProof/>
-          <w:lang w:val="fr-FR"/>
         </w:rPr>
         <w:t>Proteomics</w:t>
       </w:r>
       <w:r>
-        <w:rPr>
-          <w:noProof/>
-          <w:lang w:val="fr-FR"/>
-        </w:rPr>
         <w:t xml:space="preserve"> </w:t>
       </w:r>
       <w:r>
         <w:rPr>
           <w:b/>
-          <w:noProof/>
-          <w:lang w:val="fr-FR"/>
         </w:rPr>
         <w:t>5</w:t>
       </w:r>
       <w:r>
-        <w:rPr>
-          <w:noProof/>
-          <w:lang w:val="fr-FR"/>
-        </w:rPr>
         <w:t>, 3537-3545 (2005).</w:t>
       </w:r>
+      <w:bookmarkEnd w:id="1"/>
     </w:p>
     <w:p>
       <w:pPr>
-        <w:spacing w:after="0" w:line="240" w:lineRule="auto"/>
+        <w:pStyle w:val="EndNoteBibliography"/>
+        <w:spacing w:after="0"/>
         <w:ind w:left="720" w:hanging="720"/>
-        <w:rPr>
-          <w:noProof/>
-          <w:lang w:val="fr-FR"/>
-        </w:rPr>
-      </w:pPr>
-      <w:r>
-        <w:rPr>
-          <w:noProof/>
-          <w:lang w:val="fr-FR"/>
-        </w:rPr>
+      </w:pPr>
+      <w:bookmarkStart w:id="2" w:name="_ENREF_2"/>
+      <w:r>
         <w:t>2.</w:t>
       </w:r>
       <w:r>
-        <w:rPr>
-          <w:noProof/>
-          <w:lang w:val="fr-FR"/>
-        </w:rPr>
+        <w:tab/>
+        <w:t xml:space="preserve">Martens, L., Palazzi, L.M. &amp; Hermjakob, H. Data standards and controlled vocabularies for proteomics. </w:t>
+      </w:r>
+      <w:r>
+        <w:rPr>
+          <w:i/>
+        </w:rPr>
+        <w:t>Methods in molecular biology</w:t>
+      </w:r>
+      <w:r>
+        <w:t xml:space="preserve"> </w:t>
+      </w:r>
+      <w:r>
+        <w:rPr>
+          <w:b/>
+        </w:rPr>
+        <w:t>484</w:t>
+      </w:r>
+      <w:r>
+        <w:t>, 279-286 (2008).</w:t>
+      </w:r>
+      <w:bookmarkEnd w:id="2"/>
+    </w:p>
+    <w:p>
+      <w:pPr>
+        <w:pStyle w:val="EndNoteBibliography"/>
+        <w:ind w:left="720" w:hanging="720"/>
+      </w:pPr>
+      <w:bookmarkStart w:id="3" w:name="_ENREF_3"/>
+      <w:r>
+        <w:t>3.</w:t>
+      </w:r>
+      <w:r>
         <w:tab/>
         <w:t xml:space="preserve">Jones, A.R. et al. The mzIdentML data standard for mass spectrometry-based proteomics results. </w:t>
       </w:r>
       <w:r>
         <w:rPr>
           <w:i/>
-          <w:noProof/>
-          <w:lang w:val="fr-FR"/>
         </w:rPr>
         <w:t>Mol Cell Proteomics</w:t>
       </w:r>
       <w:r>
-        <w:rPr>
-          <w:noProof/>
-          <w:lang w:val="fr-FR"/>
-        </w:rPr>
         <w:t xml:space="preserve"> </w:t>
       </w:r>
       <w:r>
         <w:rPr>
           <w:b/>
-          <w:noProof/>
-          <w:lang w:val="fr-FR"/>
         </w:rPr>
         <w:t>11</w:t>
       </w:r>
       <w:r>
-        <w:rPr>
-          <w:noProof/>
-          <w:lang w:val="fr-FR"/>
-        </w:rPr>
         <w:t>, M111 014381 (2012).</w:t>
       </w:r>
+      <w:bookmarkEnd w:id="3"/>
     </w:p>
     <w:p>
       <w:pPr>
-        <w:spacing w:after="0" w:line="240" w:lineRule="auto"/>
-        <w:ind w:left="720" w:hanging="720"/>
-        <w:rPr>
-          <w:rFonts w:cs="Calibri"/>
-          <w:noProof/>
-          <w:lang w:val="fr-FR"/>
-        </w:rPr>
-      </w:pPr>
-    </w:p>
-    <w:p>
-      <w:pPr>
         <w:rPr>
           <w:lang w:val="en-GB"/>
         </w:rPr>
@@ -1037,8 +1207,8 @@
       </w:r>
     </w:p>
     <w:sectPr>
-      <w:headerReference w:type="default" r:id="rId10"/>
-      <w:footerReference w:type="default" r:id="rId11"/>
+      <w:headerReference w:type="default" r:id="rId12"/>
+      <w:footerReference w:type="default" r:id="rId13"/>
       <w:pgSz w:w="12240" w:h="15840"/>
       <w:pgMar w:top="1440" w:right="1440" w:bottom="1440" w:left="1440" w:header="708" w:footer="708" w:gutter="0"/>
       <w:cols w:space="708"/>
@@ -1049,7 +1219,7 @@
 </file>
 
 <file path=word/endnotes.xml><?xml version="1.0" encoding="utf-8"?>
-<w:endnotes xmlns:ve="http://schemas.openxmlformats.org/markup-compatibility/2006" xmlns:o="urn:schemas-microsoft-com:office:office" xmlns:r="http://schemas.openxmlformats.org/officeDocument/2006/relationships" xmlns:m="http://schemas.openxmlformats.org/officeDocument/2006/math" xmlns:v="urn:schemas-microsoft-com:vml" xmlns:wp="http://schemas.openxmlformats.org/drawingml/2006/wordprocessingDrawing" xmlns:w10="urn:schemas-microsoft-com:office:word" xmlns:w="http://schemas.openxmlformats.org/wordprocessingml/2006/main" xmlns:wne="http://schemas.microsoft.com/office/word/2006/wordml">
+<w:endnotes xmlns:wpc="http://schemas.microsoft.com/office/word/2010/wordprocessingCanvas" xmlns:mc="http://schemas.openxmlformats.org/markup-compatibility/2006" xmlns:o="urn:schemas-microsoft-com:office:office" xmlns:r="http://schemas.openxmlformats.org/officeDocument/2006/relationships" xmlns:m="http://schemas.openxmlformats.org/officeDocument/2006/math" xmlns:v="urn:schemas-microsoft-com:vml" xmlns:wp14="http://schemas.microsoft.com/office/word/2010/wordprocessingDrawing" xmlns:wp="http://schemas.openxmlformats.org/drawingml/2006/wordprocessingDrawing" xmlns:w10="urn:schemas-microsoft-com:office:word" xmlns:w="http://schemas.openxmlformats.org/wordprocessingml/2006/main" xmlns:w14="http://schemas.microsoft.com/office/word/2010/wordml" xmlns:wpg="http://schemas.microsoft.com/office/word/2010/wordprocessingGroup" xmlns:wpi="http://schemas.microsoft.com/office/word/2010/wordprocessingInk" xmlns:wne="http://schemas.microsoft.com/office/word/2006/wordml" xmlns:wps="http://schemas.microsoft.com/office/word/2010/wordprocessingShape" mc:Ignorable="w14 wp14">
   <w:endnote w:type="separator" w:id="-1">
     <w:p>
       <w:pPr>
@@ -1074,7 +1244,7 @@
 </file>
 
 <file path=word/footer1.xml><?xml version="1.0" encoding="utf-8"?>
-<w:ftr xmlns:ve="http://schemas.openxmlformats.org/markup-compatibility/2006" xmlns:o="urn:schemas-microsoft-com:office:office" xmlns:r="http://schemas.openxmlformats.org/officeDocument/2006/relationships" xmlns:m="http://schemas.openxmlformats.org/officeDocument/2006/math" xmlns:v="urn:schemas-microsoft-com:vml" xmlns:wp="http://schemas.openxmlformats.org/drawingml/2006/wordprocessingDrawing" xmlns:w10="urn:schemas-microsoft-com:office:word" xmlns:w="http://schemas.openxmlformats.org/wordprocessingml/2006/main" xmlns:wne="http://schemas.microsoft.com/office/word/2006/wordml">
+<w:ftr xmlns:wpc="http://schemas.microsoft.com/office/word/2010/wordprocessingCanvas" xmlns:mc="http://schemas.openxmlformats.org/markup-compatibility/2006" xmlns:o="urn:schemas-microsoft-com:office:office" xmlns:r="http://schemas.openxmlformats.org/officeDocument/2006/relationships" xmlns:m="http://schemas.openxmlformats.org/officeDocument/2006/math" xmlns:v="urn:schemas-microsoft-com:vml" xmlns:wp14="http://schemas.microsoft.com/office/word/2010/wordprocessingDrawing" xmlns:wp="http://schemas.openxmlformats.org/drawingml/2006/wordprocessingDrawing" xmlns:w10="urn:schemas-microsoft-com:office:word" xmlns:w="http://schemas.openxmlformats.org/wordprocessingml/2006/main" xmlns:w14="http://schemas.microsoft.com/office/word/2010/wordml" xmlns:wpg="http://schemas.microsoft.com/office/word/2010/wordprocessingGroup" xmlns:wpi="http://schemas.microsoft.com/office/word/2010/wordprocessingInk" xmlns:wne="http://schemas.microsoft.com/office/word/2006/wordml" xmlns:wps="http://schemas.microsoft.com/office/word/2010/wordprocessingShape" mc:Ignorable="w14 wp14">
   <w:p>
     <w:pPr>
       <w:pBdr>
@@ -1102,7 +1272,7 @@
         <w:color w:val="4374B7"/>
         <w:sz w:val="16"/>
         <w:szCs w:val="16"/>
-        <w:lang w:val="nb-NO" w:eastAsia="nb-NO"/>
+        <w:lang w:val="en-GB" w:eastAsia="en-GB"/>
       </w:rPr>
       <w:drawing>
         <wp:anchor distT="0" distB="0" distL="114300" distR="114300" simplePos="0" relativeHeight="251659264" behindDoc="0" locked="0" layoutInCell="1" allowOverlap="1">
@@ -1283,7 +1453,7 @@
         <w:b/>
         <w:noProof/>
       </w:rPr>
-      <w:t>2</w:t>
+      <w:t>3</w:t>
     </w:r>
     <w:r>
       <w:rPr>
@@ -1296,7 +1466,7 @@
 </file>
 
 <file path=word/footnotes.xml><?xml version="1.0" encoding="utf-8"?>
-<w:footnotes xmlns:ve="http://schemas.openxmlformats.org/markup-compatibility/2006" xmlns:o="urn:schemas-microsoft-com:office:office" xmlns:r="http://schemas.openxmlformats.org/officeDocument/2006/relationships" xmlns:m="http://schemas.openxmlformats.org/officeDocument/2006/math" xmlns:v="urn:schemas-microsoft-com:vml" xmlns:wp="http://schemas.openxmlformats.org/drawingml/2006/wordprocessingDrawing" xmlns:w10="urn:schemas-microsoft-com:office:word" xmlns:w="http://schemas.openxmlformats.org/wordprocessingml/2006/main" xmlns:wne="http://schemas.microsoft.com/office/word/2006/wordml">
+<w:footnotes xmlns:wpc="http://schemas.microsoft.com/office/word/2010/wordprocessingCanvas" xmlns:mc="http://schemas.openxmlformats.org/markup-compatibility/2006" xmlns:o="urn:schemas-microsoft-com:office:office" xmlns:r="http://schemas.openxmlformats.org/officeDocument/2006/relationships" xmlns:m="http://schemas.openxmlformats.org/officeDocument/2006/math" xmlns:v="urn:schemas-microsoft-com:vml" xmlns:wp14="http://schemas.microsoft.com/office/word/2010/wordprocessingDrawing" xmlns:wp="http://schemas.openxmlformats.org/drawingml/2006/wordprocessingDrawing" xmlns:w10="urn:schemas-microsoft-com:office:word" xmlns:w="http://schemas.openxmlformats.org/wordprocessingml/2006/main" xmlns:w14="http://schemas.microsoft.com/office/word/2010/wordml" xmlns:wpg="http://schemas.microsoft.com/office/word/2010/wordprocessingGroup" xmlns:wpi="http://schemas.microsoft.com/office/word/2010/wordprocessingInk" xmlns:wne="http://schemas.microsoft.com/office/word/2006/wordml" xmlns:wps="http://schemas.microsoft.com/office/word/2010/wordprocessingShape" mc:Ignorable="w14 wp14">
   <w:footnote w:type="separator" w:id="-1">
     <w:p>
       <w:pPr>
@@ -1321,7 +1491,7 @@
 </file>
 
 <file path=word/header1.xml><?xml version="1.0" encoding="utf-8"?>
-<w:hdr xmlns:ve="http://schemas.openxmlformats.org/markup-compatibility/2006" xmlns:o="urn:schemas-microsoft-com:office:office" xmlns:r="http://schemas.openxmlformats.org/officeDocument/2006/relationships" xmlns:m="http://schemas.openxmlformats.org/officeDocument/2006/math" xmlns:v="urn:schemas-microsoft-com:vml" xmlns:wp="http://schemas.openxmlformats.org/drawingml/2006/wordprocessingDrawing" xmlns:w10="urn:schemas-microsoft-com:office:word" xmlns:w="http://schemas.openxmlformats.org/wordprocessingml/2006/main" xmlns:wne="http://schemas.microsoft.com/office/word/2006/wordml">
+<w:hdr xmlns:wpc="http://schemas.microsoft.com/office/word/2010/wordprocessingCanvas" xmlns:mc="http://schemas.openxmlformats.org/markup-compatibility/2006" xmlns:o="urn:schemas-microsoft-com:office:office" xmlns:r="http://schemas.openxmlformats.org/officeDocument/2006/relationships" xmlns:m="http://schemas.openxmlformats.org/officeDocument/2006/math" xmlns:v="urn:schemas-microsoft-com:vml" xmlns:wp14="http://schemas.microsoft.com/office/word/2010/wordprocessingDrawing" xmlns:wp="http://schemas.openxmlformats.org/drawingml/2006/wordprocessingDrawing" xmlns:w10="urn:schemas-microsoft-com:office:word" xmlns:w="http://schemas.openxmlformats.org/wordprocessingml/2006/main" xmlns:w14="http://schemas.microsoft.com/office/word/2010/wordml" xmlns:wpg="http://schemas.microsoft.com/office/word/2010/wordprocessingGroup" xmlns:wpi="http://schemas.microsoft.com/office/word/2010/wordprocessingInk" xmlns:wne="http://schemas.microsoft.com/office/word/2006/wordml" xmlns:wps="http://schemas.microsoft.com/office/word/2010/wordprocessingShape" mc:Ignorable="w14 wp14">
   <w:p>
     <w:pPr>
       <w:pStyle w:val="Header"/>
@@ -1426,7 +1596,7 @@
 </file>
 
 <file path=word/numbering.xml><?xml version="1.0" encoding="utf-8"?>
-<w:numbering xmlns:ve="http://schemas.openxmlformats.org/markup-compatibility/2006" xmlns:o="urn:schemas-microsoft-com:office:office" xmlns:r="http://schemas.openxmlformats.org/officeDocument/2006/relationships" xmlns:m="http://schemas.openxmlformats.org/officeDocument/2006/math" xmlns:v="urn:schemas-microsoft-com:vml" xmlns:wp="http://schemas.openxmlformats.org/drawingml/2006/wordprocessingDrawing" xmlns:w10="urn:schemas-microsoft-com:office:word" xmlns:w="http://schemas.openxmlformats.org/wordprocessingml/2006/main" xmlns:wne="http://schemas.microsoft.com/office/word/2006/wordml">
+<w:numbering xmlns:wpc="http://schemas.microsoft.com/office/word/2010/wordprocessingCanvas" xmlns:mc="http://schemas.openxmlformats.org/markup-compatibility/2006" xmlns:o="urn:schemas-microsoft-com:office:office" xmlns:r="http://schemas.openxmlformats.org/officeDocument/2006/relationships" xmlns:m="http://schemas.openxmlformats.org/officeDocument/2006/math" xmlns:v="urn:schemas-microsoft-com:vml" xmlns:wp14="http://schemas.microsoft.com/office/word/2010/wordprocessingDrawing" xmlns:wp="http://schemas.openxmlformats.org/drawingml/2006/wordprocessingDrawing" xmlns:w10="urn:schemas-microsoft-com:office:word" xmlns:w="http://schemas.openxmlformats.org/wordprocessingml/2006/main" xmlns:w14="http://schemas.microsoft.com/office/word/2010/wordml" xmlns:wpg="http://schemas.microsoft.com/office/word/2010/wordprocessingGroup" xmlns:wpi="http://schemas.microsoft.com/office/word/2010/wordprocessingInk" xmlns:wne="http://schemas.microsoft.com/office/word/2006/wordml" xmlns:wps="http://schemas.microsoft.com/office/word/2010/wordprocessingShape" mc:Ignorable="w14 wp14">
   <w:abstractNum w:abstractNumId="0">
     <w:nsid w:val="00000001"/>
     <w:multiLevelType w:val="multilevel"/>
@@ -3202,7 +3372,7 @@
 </file>
 
 <file path=word/styles.xml><?xml version="1.0" encoding="utf-8"?>
-<w:styles xmlns:r="http://schemas.openxmlformats.org/officeDocument/2006/relationships" xmlns:w="http://schemas.openxmlformats.org/wordprocessingml/2006/main">
+<w:styles xmlns:mc="http://schemas.openxmlformats.org/markup-compatibility/2006" xmlns:r="http://schemas.openxmlformats.org/officeDocument/2006/relationships" xmlns:w="http://schemas.openxmlformats.org/wordprocessingml/2006/main" xmlns:w14="http://schemas.microsoft.com/office/word/2010/wordml" mc:Ignorable="w14">
   <w:docDefaults>
     <w:rPrDefault>
       <w:rPr>
@@ -3399,7 +3569,6 @@
     <w:uiPriority w:val="99"/>
     <w:semiHidden/>
     <w:unhideWhenUsed/>
-    <w:qFormat/>
     <w:tblPr>
       <w:tblInd w:w="0" w:type="dxa"/>
       <w:tblCellMar>
@@ -3901,6 +4070,55 @@
       <w:sz w:val="24"/>
       <w:szCs w:val="24"/>
       <w:lang w:val="de-DE" w:eastAsia="de-DE"/>
+    </w:rPr>
+  </w:style>
+  <w:style w:type="paragraph" w:customStyle="1" w:styleId="EndNoteBibliographyTitle">
+    <w:name w:val="EndNote Bibliography Title"/>
+    <w:basedOn w:val="Normal"/>
+    <w:link w:val="EndNoteBibliographyTitleChar"/>
+    <w:rsid w:val="00A960B0"/>
+    <w:pPr>
+      <w:spacing w:after="0"/>
+      <w:jc w:val="center"/>
+    </w:pPr>
+    <w:rPr>
+      <w:noProof/>
+    </w:rPr>
+  </w:style>
+  <w:style w:type="character" w:customStyle="1" w:styleId="EndNoteBibliographyTitleChar">
+    <w:name w:val="EndNote Bibliography Title Char"/>
+    <w:basedOn w:val="DefaultParagraphFont"/>
+    <w:link w:val="EndNoteBibliographyTitle"/>
+    <w:rsid w:val="00A960B0"/>
+    <w:rPr>
+      <w:noProof/>
+      <w:sz w:val="22"/>
+      <w:szCs w:val="22"/>
+      <w:lang w:val="en-US" w:eastAsia="en-US"/>
+    </w:rPr>
+  </w:style>
+  <w:style w:type="paragraph" w:customStyle="1" w:styleId="EndNoteBibliography">
+    <w:name w:val="EndNote Bibliography"/>
+    <w:basedOn w:val="Normal"/>
+    <w:link w:val="EndNoteBibliographyChar"/>
+    <w:rsid w:val="00A960B0"/>
+    <w:pPr>
+      <w:spacing w:line="240" w:lineRule="auto"/>
+    </w:pPr>
+    <w:rPr>
+      <w:noProof/>
+    </w:rPr>
+  </w:style>
+  <w:style w:type="character" w:customStyle="1" w:styleId="EndNoteBibliographyChar">
+    <w:name w:val="EndNote Bibliography Char"/>
+    <w:basedOn w:val="DefaultParagraphFont"/>
+    <w:link w:val="EndNoteBibliography"/>
+    <w:rsid w:val="00A960B0"/>
+    <w:rPr>
+      <w:noProof/>
+      <w:sz w:val="22"/>
+      <w:szCs w:val="22"/>
+      <w:lang w:val="en-US" w:eastAsia="en-US"/>
     </w:rPr>
   </w:style>
 </w:styles>
@@ -4898,7 +5116,7 @@
 </file>
 
 <file path=customXml/itemProps1.xml><?xml version="1.0" encoding="utf-8"?>
-<ds:datastoreItem xmlns:ds="http://schemas.openxmlformats.org/officeDocument/2006/customXml" ds:itemID="{002B46D1-F07D-4F2D-A518-6FACFA9B42B2}">
+<ds:datastoreItem xmlns:ds="http://schemas.openxmlformats.org/officeDocument/2006/customXml" ds:itemID="{D7ED3A7C-D0DF-4244-9EA9-05D502364D97}">
   <ds:schemaRefs>
     <ds:schemaRef ds:uri="http://schemas.openxmlformats.org/officeDocument/2006/bibliography"/>
   </ds:schemaRefs>

</xml_diff>

<commit_message>
Minor formatting fixes to the PRIDE chapters.
</commit_message>
<xml_diff>
--- a/wiki/tutorial/3 - Data Sharing/3.0 - Introduction/3.0_introduction.docx
+++ b/wiki/tutorial/3 - Data Sharing/3.0 - Introduction/3.0_introduction.docx
@@ -1,6 +1,6 @@
 
 <file path=word/document.xml><?xml version="1.0" encoding="utf-8"?>
-<w:document xmlns:wpc="http://schemas.microsoft.com/office/word/2010/wordprocessingCanvas" xmlns:mc="http://schemas.openxmlformats.org/markup-compatibility/2006" xmlns:o="urn:schemas-microsoft-com:office:office" xmlns:r="http://schemas.openxmlformats.org/officeDocument/2006/relationships" xmlns:m="http://schemas.openxmlformats.org/officeDocument/2006/math" xmlns:v="urn:schemas-microsoft-com:vml" xmlns:wp14="http://schemas.microsoft.com/office/word/2010/wordprocessingDrawing" xmlns:wp="http://schemas.openxmlformats.org/drawingml/2006/wordprocessingDrawing" xmlns:w10="urn:schemas-microsoft-com:office:word" xmlns:w="http://schemas.openxmlformats.org/wordprocessingml/2006/main" xmlns:w14="http://schemas.microsoft.com/office/word/2010/wordml" xmlns:wpg="http://schemas.microsoft.com/office/word/2010/wordprocessingGroup" xmlns:wpi="http://schemas.microsoft.com/office/word/2010/wordprocessingInk" xmlns:wne="http://schemas.microsoft.com/office/word/2006/wordml" xmlns:wps="http://schemas.microsoft.com/office/word/2010/wordprocessingShape" mc:Ignorable="w14 wp14">
+<w:document xmlns:ve="http://schemas.openxmlformats.org/markup-compatibility/2006" xmlns:o="urn:schemas-microsoft-com:office:office" xmlns:r="http://schemas.openxmlformats.org/officeDocument/2006/relationships" xmlns:m="http://schemas.openxmlformats.org/officeDocument/2006/math" xmlns:v="urn:schemas-microsoft-com:vml" xmlns:wp="http://schemas.openxmlformats.org/drawingml/2006/wordprocessingDrawing" xmlns:w10="urn:schemas-microsoft-com:office:word" xmlns:w="http://schemas.openxmlformats.org/wordprocessingml/2006/main" xmlns:wne="http://schemas.microsoft.com/office/word/2006/wordml">
   <w:body>
     <w:p>
       <w:pPr>
@@ -609,7 +609,7 @@
         </w:rPr>
         <w:t xml:space="preserve">, </w:t>
       </w:r>
-      <w:hyperlink r:id="rId9" w:history="1">
+      <w:hyperlink r:id="rId8" w:history="1">
         <w:r>
           <w:rPr>
             <w:rStyle w:val="Hyperlink"/>
@@ -900,6 +900,7 @@
     </w:p>
     <w:p>
       <w:pPr>
+        <w:jc w:val="both"/>
         <w:rPr>
           <w:lang w:val="en-GB"/>
         </w:rPr>
@@ -931,7 +932,7 @@
         </w:rPr>
         <w:t>(</w:t>
       </w:r>
-      <w:hyperlink r:id="rId10" w:history="1">
+      <w:hyperlink r:id="rId9" w:history="1">
         <w:r>
           <w:rPr>
             <w:rStyle w:val="Hyperlink"/>
@@ -943,18 +944,20 @@
         <w:rPr>
           <w:lang w:val="en-GB"/>
         </w:rPr>
-        <w:t>)</w:t>
-      </w:r>
-      <w:r>
-        <w:rPr>
-          <w:lang w:val="en-GB"/>
-        </w:rPr>
-        <w:t xml:space="preserve"> you will see the starting point for submitting and accessing datasets:</w:t>
+        <w:t>) you will see the starting point for submitting and accessing datasets:</w:t>
       </w:r>
     </w:p>
     <w:p>
       <w:pPr>
         <w:rPr>
+          <w:lang w:val="en-GB"/>
+        </w:rPr>
+      </w:pPr>
+    </w:p>
+    <w:p>
+      <w:pPr>
+        <w:jc w:val="center"/>
+        <w:rPr>
           <w:color w:val="1F497D" w:themeColor="text2"/>
           <w:lang w:val="en-GB"/>
         </w:rPr>
@@ -963,12 +966,12 @@
         <w:rPr>
           <w:noProof/>
           <w:color w:val="1F497D" w:themeColor="text2"/>
-          <w:lang w:val="en-GB" w:eastAsia="en-GB"/>
+          <w:lang w:val="nb-NO" w:eastAsia="nb-NO"/>
         </w:rPr>
         <w:drawing>
           <wp:inline distT="0" distB="0" distL="0" distR="0">
-            <wp:extent cx="5931535" cy="5351145"/>
-            <wp:effectExtent l="38100" t="38100" r="69215" b="78105"/>
+            <wp:extent cx="5221251" cy="4710362"/>
+            <wp:effectExtent l="57150" t="19050" r="112749" b="71188"/>
             <wp:docPr id="2" name="Picture 2" descr="D:\tutorials\tutorial\3 - Data Sharing\3.1 - Submit\illustrations\px1.png"/>
             <wp:cNvGraphicFramePr>
               <a:graphicFrameLocks xmlns:a="http://schemas.openxmlformats.org/drawingml/2006/main" noChangeAspect="1"/>
@@ -983,10 +986,10 @@
                     </pic:cNvPicPr>
                   </pic:nvPicPr>
                   <pic:blipFill>
-                    <a:blip r:embed="rId11">
+                    <a:blip r:embed="rId10" cstate="print">
                       <a:extLst>
                         <a:ext uri="{28A0092B-C50C-407E-A947-70E740481C1C}">
-                          <a14:useLocalDpi xmlns:a14="http://schemas.microsoft.com/office/drawing/2010/main" val="0"/>
+                          <a14:useLocalDpi xmlns:a14="http://schemas.microsoft.com/office/drawing/2010/main" xmlns:wps="http://schemas.microsoft.com/office/word/2010/wordprocessingShape" xmlns:wpi="http://schemas.microsoft.com/office/word/2010/wordprocessingInk" xmlns:wpg="http://schemas.microsoft.com/office/word/2010/wordprocessingGroup" xmlns:w14="http://schemas.microsoft.com/office/word/2010/wordml" xmlns:w="http://schemas.openxmlformats.org/wordprocessingml/2006/main" xmlns:w10="urn:schemas-microsoft-com:office:word" xmlns:wp14="http://schemas.microsoft.com/office/word/2010/wordprocessingDrawing" xmlns:v="urn:schemas-microsoft-com:vml" xmlns:o="urn:schemas-microsoft-com:office:office" xmlns:mc="http://schemas.openxmlformats.org/markup-compatibility/2006" xmlns:wpc="http://schemas.microsoft.com/office/word/2010/wordprocessingCanvas" xmlns="" val="0"/>
                         </a:ext>
                       </a:extLst>
                     </a:blip>
@@ -998,14 +1001,18 @@
                   <pic:spPr bwMode="auto">
                     <a:xfrm>
                       <a:off x="0" y="0"/>
-                      <a:ext cx="5931535" cy="5351145"/>
+                      <a:ext cx="5222523" cy="4711509"/>
                     </a:xfrm>
                     <a:prstGeom prst="rect">
                       <a:avLst/>
                     </a:prstGeom>
                     <a:noFill/>
-                    <a:ln>
-                      <a:noFill/>
+                    <a:ln w="3175">
+                      <a:solidFill>
+                        <a:schemeClr val="bg1">
+                          <a:lumMod val="75000"/>
+                        </a:schemeClr>
+                      </a:solidFill>
                     </a:ln>
                     <a:effectLst>
                       <a:outerShdw blurRad="50800" dist="38100" dir="2700000" algn="tl" rotWithShape="0">
@@ -1028,6 +1035,14 @@
           <w:lang w:val="en-GB"/>
         </w:rPr>
       </w:pPr>
+    </w:p>
+    <w:p>
+      <w:pPr>
+        <w:jc w:val="both"/>
+        <w:rPr>
+          <w:lang w:val="en-GB"/>
+        </w:rPr>
+      </w:pPr>
       <w:r>
         <w:rPr>
           <w:lang w:val="en-GB"/>
@@ -1052,14 +1067,6 @@
     </w:p>
     <w:p>
       <w:pPr>
-        <w:jc w:val="both"/>
-        <w:rPr>
-          <w:lang w:val="en-GB"/>
-        </w:rPr>
-      </w:pPr>
-    </w:p>
-    <w:p>
-      <w:pPr>
         <w:pStyle w:val="Title"/>
         <w:rPr>
           <w:lang w:val="fr-FR"/>
@@ -1070,6 +1077,7 @@
         <w:rPr>
           <w:lang w:val="fr-FR"/>
         </w:rPr>
+        <w:lastRenderedPageBreak/>
         <w:t>References</w:t>
       </w:r>
       <w:proofErr w:type="spellEnd"/>
@@ -1100,11 +1108,20 @@
       </w:r>
       <w:bookmarkStart w:id="1" w:name="_ENREF_1"/>
       <w:r>
+        <w:rPr>
+          <w:lang w:val="nb-NO"/>
+        </w:rPr>
         <w:t>1.</w:t>
       </w:r>
       <w:r>
+        <w:rPr>
+          <w:lang w:val="nb-NO"/>
+        </w:rPr>
         <w:tab/>
-        <w:t xml:space="preserve">Martens, L. et al. PRIDE: the proteomics identifications database. </w:t>
+        <w:t xml:space="preserve">Martens, L. et al. </w:t>
+      </w:r>
+      <w:r>
+        <w:t xml:space="preserve">PRIDE: the proteomics identifications database. </w:t>
       </w:r>
       <w:r>
         <w:rPr>
@@ -1207,8 +1224,8 @@
       </w:r>
     </w:p>
     <w:sectPr>
-      <w:headerReference w:type="default" r:id="rId12"/>
-      <w:footerReference w:type="default" r:id="rId13"/>
+      <w:headerReference w:type="default" r:id="rId11"/>
+      <w:footerReference w:type="default" r:id="rId12"/>
       <w:pgSz w:w="12240" w:h="15840"/>
       <w:pgMar w:top="1440" w:right="1440" w:bottom="1440" w:left="1440" w:header="708" w:footer="708" w:gutter="0"/>
       <w:cols w:space="708"/>
@@ -1219,7 +1236,7 @@
 </file>
 
 <file path=word/endnotes.xml><?xml version="1.0" encoding="utf-8"?>
-<w:endnotes xmlns:wpc="http://schemas.microsoft.com/office/word/2010/wordprocessingCanvas" xmlns:mc="http://schemas.openxmlformats.org/markup-compatibility/2006" xmlns:o="urn:schemas-microsoft-com:office:office" xmlns:r="http://schemas.openxmlformats.org/officeDocument/2006/relationships" xmlns:m="http://schemas.openxmlformats.org/officeDocument/2006/math" xmlns:v="urn:schemas-microsoft-com:vml" xmlns:wp14="http://schemas.microsoft.com/office/word/2010/wordprocessingDrawing" xmlns:wp="http://schemas.openxmlformats.org/drawingml/2006/wordprocessingDrawing" xmlns:w10="urn:schemas-microsoft-com:office:word" xmlns:w="http://schemas.openxmlformats.org/wordprocessingml/2006/main" xmlns:w14="http://schemas.microsoft.com/office/word/2010/wordml" xmlns:wpg="http://schemas.microsoft.com/office/word/2010/wordprocessingGroup" xmlns:wpi="http://schemas.microsoft.com/office/word/2010/wordprocessingInk" xmlns:wne="http://schemas.microsoft.com/office/word/2006/wordml" xmlns:wps="http://schemas.microsoft.com/office/word/2010/wordprocessingShape" mc:Ignorable="w14 wp14">
+<w:endnotes xmlns:ve="http://schemas.openxmlformats.org/markup-compatibility/2006" xmlns:o="urn:schemas-microsoft-com:office:office" xmlns:r="http://schemas.openxmlformats.org/officeDocument/2006/relationships" xmlns:m="http://schemas.openxmlformats.org/officeDocument/2006/math" xmlns:v="urn:schemas-microsoft-com:vml" xmlns:wp="http://schemas.openxmlformats.org/drawingml/2006/wordprocessingDrawing" xmlns:w10="urn:schemas-microsoft-com:office:word" xmlns:w="http://schemas.openxmlformats.org/wordprocessingml/2006/main" xmlns:wne="http://schemas.microsoft.com/office/word/2006/wordml">
   <w:endnote w:type="separator" w:id="-1">
     <w:p>
       <w:pPr>
@@ -1244,7 +1261,7 @@
 </file>
 
 <file path=word/footer1.xml><?xml version="1.0" encoding="utf-8"?>
-<w:ftr xmlns:wpc="http://schemas.microsoft.com/office/word/2010/wordprocessingCanvas" xmlns:mc="http://schemas.openxmlformats.org/markup-compatibility/2006" xmlns:o="urn:schemas-microsoft-com:office:office" xmlns:r="http://schemas.openxmlformats.org/officeDocument/2006/relationships" xmlns:m="http://schemas.openxmlformats.org/officeDocument/2006/math" xmlns:v="urn:schemas-microsoft-com:vml" xmlns:wp14="http://schemas.microsoft.com/office/word/2010/wordprocessingDrawing" xmlns:wp="http://schemas.openxmlformats.org/drawingml/2006/wordprocessingDrawing" xmlns:w10="urn:schemas-microsoft-com:office:word" xmlns:w="http://schemas.openxmlformats.org/wordprocessingml/2006/main" xmlns:w14="http://schemas.microsoft.com/office/word/2010/wordml" xmlns:wpg="http://schemas.microsoft.com/office/word/2010/wordprocessingGroup" xmlns:wpi="http://schemas.microsoft.com/office/word/2010/wordprocessingInk" xmlns:wne="http://schemas.microsoft.com/office/word/2006/wordml" xmlns:wps="http://schemas.microsoft.com/office/word/2010/wordprocessingShape" mc:Ignorable="w14 wp14">
+<w:ftr xmlns:ve="http://schemas.openxmlformats.org/markup-compatibility/2006" xmlns:o="urn:schemas-microsoft-com:office:office" xmlns:r="http://schemas.openxmlformats.org/officeDocument/2006/relationships" xmlns:m="http://schemas.openxmlformats.org/officeDocument/2006/math" xmlns:v="urn:schemas-microsoft-com:vml" xmlns:wp="http://schemas.openxmlformats.org/drawingml/2006/wordprocessingDrawing" xmlns:w10="urn:schemas-microsoft-com:office:word" xmlns:w="http://schemas.openxmlformats.org/wordprocessingml/2006/main" xmlns:wne="http://schemas.microsoft.com/office/word/2006/wordml">
   <w:p>
     <w:pPr>
       <w:pBdr>
@@ -1272,7 +1289,7 @@
         <w:color w:val="4374B7"/>
         <w:sz w:val="16"/>
         <w:szCs w:val="16"/>
-        <w:lang w:val="en-GB" w:eastAsia="en-GB"/>
+        <w:lang w:val="nb-NO" w:eastAsia="nb-NO"/>
       </w:rPr>
       <w:drawing>
         <wp:anchor distT="0" distB="0" distL="114300" distR="114300" simplePos="0" relativeHeight="251659264" behindDoc="0" locked="0" layoutInCell="1" allowOverlap="1">
@@ -1466,7 +1483,7 @@
 </file>
 
 <file path=word/footnotes.xml><?xml version="1.0" encoding="utf-8"?>
-<w:footnotes xmlns:wpc="http://schemas.microsoft.com/office/word/2010/wordprocessingCanvas" xmlns:mc="http://schemas.openxmlformats.org/markup-compatibility/2006" xmlns:o="urn:schemas-microsoft-com:office:office" xmlns:r="http://schemas.openxmlformats.org/officeDocument/2006/relationships" xmlns:m="http://schemas.openxmlformats.org/officeDocument/2006/math" xmlns:v="urn:schemas-microsoft-com:vml" xmlns:wp14="http://schemas.microsoft.com/office/word/2010/wordprocessingDrawing" xmlns:wp="http://schemas.openxmlformats.org/drawingml/2006/wordprocessingDrawing" xmlns:w10="urn:schemas-microsoft-com:office:word" xmlns:w="http://schemas.openxmlformats.org/wordprocessingml/2006/main" xmlns:w14="http://schemas.microsoft.com/office/word/2010/wordml" xmlns:wpg="http://schemas.microsoft.com/office/word/2010/wordprocessingGroup" xmlns:wpi="http://schemas.microsoft.com/office/word/2010/wordprocessingInk" xmlns:wne="http://schemas.microsoft.com/office/word/2006/wordml" xmlns:wps="http://schemas.microsoft.com/office/word/2010/wordprocessingShape" mc:Ignorable="w14 wp14">
+<w:footnotes xmlns:ve="http://schemas.openxmlformats.org/markup-compatibility/2006" xmlns:o="urn:schemas-microsoft-com:office:office" xmlns:r="http://schemas.openxmlformats.org/officeDocument/2006/relationships" xmlns:m="http://schemas.openxmlformats.org/officeDocument/2006/math" xmlns:v="urn:schemas-microsoft-com:vml" xmlns:wp="http://schemas.openxmlformats.org/drawingml/2006/wordprocessingDrawing" xmlns:w10="urn:schemas-microsoft-com:office:word" xmlns:w="http://schemas.openxmlformats.org/wordprocessingml/2006/main" xmlns:wne="http://schemas.microsoft.com/office/word/2006/wordml">
   <w:footnote w:type="separator" w:id="-1">
     <w:p>
       <w:pPr>
@@ -1491,7 +1508,7 @@
 </file>
 
 <file path=word/header1.xml><?xml version="1.0" encoding="utf-8"?>
-<w:hdr xmlns:wpc="http://schemas.microsoft.com/office/word/2010/wordprocessingCanvas" xmlns:mc="http://schemas.openxmlformats.org/markup-compatibility/2006" xmlns:o="urn:schemas-microsoft-com:office:office" xmlns:r="http://schemas.openxmlformats.org/officeDocument/2006/relationships" xmlns:m="http://schemas.openxmlformats.org/officeDocument/2006/math" xmlns:v="urn:schemas-microsoft-com:vml" xmlns:wp14="http://schemas.microsoft.com/office/word/2010/wordprocessingDrawing" xmlns:wp="http://schemas.openxmlformats.org/drawingml/2006/wordprocessingDrawing" xmlns:w10="urn:schemas-microsoft-com:office:word" xmlns:w="http://schemas.openxmlformats.org/wordprocessingml/2006/main" xmlns:w14="http://schemas.microsoft.com/office/word/2010/wordml" xmlns:wpg="http://schemas.microsoft.com/office/word/2010/wordprocessingGroup" xmlns:wpi="http://schemas.microsoft.com/office/word/2010/wordprocessingInk" xmlns:wne="http://schemas.microsoft.com/office/word/2006/wordml" xmlns:wps="http://schemas.microsoft.com/office/word/2010/wordprocessingShape" mc:Ignorable="w14 wp14">
+<w:hdr xmlns:ve="http://schemas.openxmlformats.org/markup-compatibility/2006" xmlns:o="urn:schemas-microsoft-com:office:office" xmlns:r="http://schemas.openxmlformats.org/officeDocument/2006/relationships" xmlns:m="http://schemas.openxmlformats.org/officeDocument/2006/math" xmlns:v="urn:schemas-microsoft-com:vml" xmlns:wp="http://schemas.openxmlformats.org/drawingml/2006/wordprocessingDrawing" xmlns:w10="urn:schemas-microsoft-com:office:word" xmlns:w="http://schemas.openxmlformats.org/wordprocessingml/2006/main" xmlns:wne="http://schemas.microsoft.com/office/word/2006/wordml">
   <w:p>
     <w:pPr>
       <w:pStyle w:val="Header"/>
@@ -1596,7 +1613,7 @@
 </file>
 
 <file path=word/numbering.xml><?xml version="1.0" encoding="utf-8"?>
-<w:numbering xmlns:wpc="http://schemas.microsoft.com/office/word/2010/wordprocessingCanvas" xmlns:mc="http://schemas.openxmlformats.org/markup-compatibility/2006" xmlns:o="urn:schemas-microsoft-com:office:office" xmlns:r="http://schemas.openxmlformats.org/officeDocument/2006/relationships" xmlns:m="http://schemas.openxmlformats.org/officeDocument/2006/math" xmlns:v="urn:schemas-microsoft-com:vml" xmlns:wp14="http://schemas.microsoft.com/office/word/2010/wordprocessingDrawing" xmlns:wp="http://schemas.openxmlformats.org/drawingml/2006/wordprocessingDrawing" xmlns:w10="urn:schemas-microsoft-com:office:word" xmlns:w="http://schemas.openxmlformats.org/wordprocessingml/2006/main" xmlns:w14="http://schemas.microsoft.com/office/word/2010/wordml" xmlns:wpg="http://schemas.microsoft.com/office/word/2010/wordprocessingGroup" xmlns:wpi="http://schemas.microsoft.com/office/word/2010/wordprocessingInk" xmlns:wne="http://schemas.microsoft.com/office/word/2006/wordml" xmlns:wps="http://schemas.microsoft.com/office/word/2010/wordprocessingShape" mc:Ignorable="w14 wp14">
+<w:numbering xmlns:ve="http://schemas.openxmlformats.org/markup-compatibility/2006" xmlns:o="urn:schemas-microsoft-com:office:office" xmlns:r="http://schemas.openxmlformats.org/officeDocument/2006/relationships" xmlns:m="http://schemas.openxmlformats.org/officeDocument/2006/math" xmlns:v="urn:schemas-microsoft-com:vml" xmlns:wp="http://schemas.openxmlformats.org/drawingml/2006/wordprocessingDrawing" xmlns:w10="urn:schemas-microsoft-com:office:word" xmlns:w="http://schemas.openxmlformats.org/wordprocessingml/2006/main" xmlns:wne="http://schemas.microsoft.com/office/word/2006/wordml">
   <w:abstractNum w:abstractNumId="0">
     <w:nsid w:val="00000001"/>
     <w:multiLevelType w:val="multilevel"/>
@@ -3372,7 +3389,7 @@
 </file>
 
 <file path=word/styles.xml><?xml version="1.0" encoding="utf-8"?>
-<w:styles xmlns:mc="http://schemas.openxmlformats.org/markup-compatibility/2006" xmlns:r="http://schemas.openxmlformats.org/officeDocument/2006/relationships" xmlns:w="http://schemas.openxmlformats.org/wordprocessingml/2006/main" xmlns:w14="http://schemas.microsoft.com/office/word/2010/wordml" mc:Ignorable="w14">
+<w:styles xmlns:r="http://schemas.openxmlformats.org/officeDocument/2006/relationships" xmlns:w="http://schemas.openxmlformats.org/wordprocessingml/2006/main">
   <w:docDefaults>
     <w:rPrDefault>
       <w:rPr>
@@ -3569,6 +3586,7 @@
     <w:uiPriority w:val="99"/>
     <w:semiHidden/>
     <w:unhideWhenUsed/>
+    <w:qFormat/>
     <w:tblPr>
       <w:tblInd w:w="0" w:type="dxa"/>
       <w:tblCellMar>
@@ -5116,7 +5134,7 @@
 </file>
 
 <file path=customXml/itemProps1.xml><?xml version="1.0" encoding="utf-8"?>
-<ds:datastoreItem xmlns:ds="http://schemas.openxmlformats.org/officeDocument/2006/customXml" ds:itemID="{D7ED3A7C-D0DF-4244-9EA9-05D502364D97}">
+<ds:datastoreItem xmlns:ds="http://schemas.openxmlformats.org/officeDocument/2006/customXml" ds:itemID="{7B9319A8-FED8-4D40-A18C-2699C71F68E0}">
   <ds:schemaRefs>
     <ds:schemaRef ds:uri="http://schemas.openxmlformats.org/officeDocument/2006/bibliography"/>
   </ds:schemaRefs>

</xml_diff>